<commit_message>
Alle Punkte von der 1. Seite abgearbeitet
Alle Punkte, die auf der erste Seite stehen wurden abgearbeitet. Was du machen könntest ist zwischen den Blättern, die du vom Prof. abfotografiert hast, noch mehr "Content" zu suchen und hinzufügen.
</commit_message>
<xml_diff>
--- a/Ethik_Praes.docx
+++ b/Ethik_Praes.docx
@@ -158,6 +158,13 @@
         </w:rPr>
         <w:t>-Existenzangst</w:t>
       </w:r>
+      <w:r>
+        <w:rPr>
+          <w:rFonts w:ascii="Wingdings" w:hAnsi="Wingdings" w:cstheme="minorHAnsi"/>
+          <w:sz w:val="24"/>
+        </w:rPr>
+        <w:t></w:t>
+      </w:r>
     </w:p>
     <w:p>
       <w:pPr>
@@ -175,6 +182,13 @@
         </w:rPr>
         <w:t>-Trennungsangst</w:t>
       </w:r>
+      <w:r>
+        <w:rPr>
+          <w:rFonts w:ascii="Wingdings" w:hAnsi="Wingdings" w:cstheme="minorHAnsi"/>
+          <w:sz w:val="24"/>
+        </w:rPr>
+        <w:t></w:t>
+      </w:r>
     </w:p>
     <w:p>
       <w:pPr>
@@ -192,6 +206,13 @@
         </w:rPr>
         <w:t>-Gewissensangst</w:t>
       </w:r>
+      <w:r>
+        <w:rPr>
+          <w:rFonts w:ascii="Wingdings" w:hAnsi="Wingdings" w:cstheme="minorHAnsi"/>
+          <w:sz w:val="24"/>
+        </w:rPr>
+        <w:t></w:t>
+      </w:r>
     </w:p>
     <w:p>
       <w:pPr>
@@ -208,6 +229,13 @@
           <w:sz w:val="24"/>
         </w:rPr>
         <w:t>-Versagensangst</w:t>
+      </w:r>
+      <w:r>
+        <w:rPr>
+          <w:rFonts w:ascii="Wingdings" w:hAnsi="Wingdings" w:cstheme="minorHAnsi"/>
+          <w:sz w:val="24"/>
+        </w:rPr>
+        <w:t></w:t>
       </w:r>
     </w:p>
     <w:p>
@@ -229,6 +257,14 @@
           <w:b/>
           <w:sz w:val="24"/>
         </w:rPr>
+        <w:t xml:space="preserve">Zusätzliche </w:t>
+      </w:r>
+      <w:r>
+        <w:rPr>
+          <w:rFonts w:cstheme="minorHAnsi"/>
+          <w:b/>
+          <w:sz w:val="24"/>
+        </w:rPr>
         <w:t>Formen von</w:t>
       </w:r>
       <w:r>
@@ -324,32 +360,6 @@
         </w:rPr>
         <w:t></w:t>
       </w:r>
-    </w:p>
-    <w:p>
-      <w:pPr>
-        <w:pStyle w:val="Listenabsatz"/>
-        <w:ind w:left="1440"/>
-        <w:rPr>
-          <w:rFonts w:cstheme="minorHAnsi"/>
-          <w:sz w:val="24"/>
-        </w:rPr>
-      </w:pPr>
-      <w:r>
-        <w:rPr>
-          <w:rFonts w:cstheme="minorHAnsi"/>
-          <w:sz w:val="24"/>
-        </w:rPr>
-        <w:t>-</w:t>
-      </w:r>
-      <w:proofErr w:type="spellStart"/>
-      <w:r>
-        <w:rPr>
-          <w:rFonts w:cstheme="minorHAnsi"/>
-          <w:sz w:val="24"/>
-        </w:rPr>
-        <w:t>Evolutionärangst</w:t>
-      </w:r>
-      <w:proofErr w:type="spellEnd"/>
     </w:p>
     <w:p>
       <w:pPr>
@@ -396,6 +406,13 @@
         </w:rPr>
         <w:t>-schizoider Persönlichkeitstyp</w:t>
       </w:r>
+      <w:r>
+        <w:rPr>
+          <w:rFonts w:ascii="Wingdings" w:hAnsi="Wingdings" w:cstheme="minorHAnsi"/>
+          <w:sz w:val="24"/>
+        </w:rPr>
+        <w:t></w:t>
+      </w:r>
     </w:p>
     <w:p>
       <w:pPr>
@@ -413,6 +430,13 @@
         </w:rPr>
         <w:t>-depressiver Persönlichkeitstyp</w:t>
       </w:r>
+      <w:r>
+        <w:rPr>
+          <w:rFonts w:ascii="Wingdings" w:hAnsi="Wingdings" w:cstheme="minorHAnsi"/>
+          <w:sz w:val="24"/>
+        </w:rPr>
+        <w:t></w:t>
+      </w:r>
     </w:p>
     <w:p>
       <w:pPr>
@@ -430,6 +454,13 @@
         </w:rPr>
         <w:t>-zwanghafter Persönlichkeitstyp</w:t>
       </w:r>
+      <w:r>
+        <w:rPr>
+          <w:rFonts w:ascii="Wingdings" w:hAnsi="Wingdings" w:cstheme="minorHAnsi"/>
+          <w:sz w:val="24"/>
+        </w:rPr>
+        <w:t></w:t>
+      </w:r>
     </w:p>
     <w:p>
       <w:pPr>
@@ -446,6 +477,13 @@
           <w:sz w:val="24"/>
         </w:rPr>
         <w:t>-hysterischer Persönlichkeitstyp</w:t>
+      </w:r>
+      <w:r>
+        <w:rPr>
+          <w:rFonts w:ascii="Wingdings" w:hAnsi="Wingdings" w:cstheme="minorHAnsi"/>
+          <w:sz w:val="24"/>
+        </w:rPr>
+        <w:t></w:t>
       </w:r>
     </w:p>
     <w:p>
@@ -467,7 +505,71 @@
           <w:b/>
           <w:sz w:val="24"/>
         </w:rPr>
-        <w:t>Auslöser (warum?)</w:t>
+        <w:t xml:space="preserve">Reaktion </w:t>
+      </w:r>
+      <w:r>
+        <w:rPr>
+          <w:rFonts w:cstheme="minorHAnsi"/>
+          <w:b/>
+          <w:sz w:val="24"/>
+        </w:rPr>
+        <w:t>bei</w:t>
+      </w:r>
+      <w:r>
+        <w:rPr>
+          <w:rFonts w:cstheme="minorHAnsi"/>
+          <w:b/>
+          <w:sz w:val="24"/>
+        </w:rPr>
+        <w:t xml:space="preserve"> Angst</w:t>
+      </w:r>
+    </w:p>
+    <w:p>
+      <w:pPr>
+        <w:pStyle w:val="Listenabsatz"/>
+        <w:ind w:left="1440"/>
+        <w:rPr>
+          <w:rFonts w:cstheme="minorHAnsi"/>
+          <w:sz w:val="24"/>
+        </w:rPr>
+      </w:pPr>
+      <w:r>
+        <w:rPr>
+          <w:rFonts w:cstheme="minorHAnsi"/>
+          <w:sz w:val="24"/>
+        </w:rPr>
+        <w:t>-körperlich</w:t>
+      </w:r>
+      <w:r>
+        <w:rPr>
+          <w:rFonts w:ascii="Wingdings" w:hAnsi="Wingdings" w:cstheme="minorHAnsi"/>
+          <w:sz w:val="24"/>
+        </w:rPr>
+        <w:t></w:t>
+      </w:r>
+    </w:p>
+    <w:p>
+      <w:pPr>
+        <w:pStyle w:val="Listenabsatz"/>
+        <w:ind w:left="1440"/>
+        <w:rPr>
+          <w:rFonts w:cstheme="minorHAnsi"/>
+          <w:sz w:val="24"/>
+        </w:rPr>
+      </w:pPr>
+      <w:r>
+        <w:rPr>
+          <w:rFonts w:cstheme="minorHAnsi"/>
+          <w:sz w:val="24"/>
+        </w:rPr>
+        <w:t>-psychisch</w:t>
+      </w:r>
+      <w:r>
+        <w:rPr>
+          <w:rFonts w:ascii="Wingdings" w:hAnsi="Wingdings" w:cstheme="minorHAnsi"/>
+          <w:sz w:val="24"/>
+        </w:rPr>
+        <w:t></w:t>
       </w:r>
     </w:p>
     <w:p>
@@ -489,7 +591,7 @@
           <w:b/>
           <w:sz w:val="24"/>
         </w:rPr>
-        <w:t>Reaktion auf Angst</w:t>
+        <w:t>Wie sollte man mit Angst umgehen</w:t>
       </w:r>
     </w:p>
     <w:p>
@@ -506,7 +608,35 @@
           <w:rFonts w:cstheme="minorHAnsi"/>
           <w:sz w:val="24"/>
         </w:rPr>
-        <w:t>-körperlich</w:t>
+        <w:t>-</w:t>
+      </w:r>
+      <w:r>
+        <w:rPr>
+          <w:rFonts w:cstheme="minorHAnsi"/>
+          <w:sz w:val="24"/>
+        </w:rPr>
+        <w:t>Darüber</w:t>
+      </w:r>
+      <w:r>
+        <w:rPr>
+          <w:rFonts w:cstheme="minorHAnsi"/>
+          <w:sz w:val="24"/>
+        </w:rPr>
+        <w:t xml:space="preserve"> </w:t>
+      </w:r>
+      <w:r>
+        <w:rPr>
+          <w:rFonts w:cstheme="minorHAnsi"/>
+          <w:sz w:val="24"/>
+        </w:rPr>
+        <w:t>sprechen</w:t>
+      </w:r>
+      <w:r>
+        <w:rPr>
+          <w:rFonts w:ascii="Wingdings" w:hAnsi="Wingdings" w:cstheme="minorHAnsi"/>
+          <w:sz w:val="24"/>
+        </w:rPr>
+        <w:t></w:t>
       </w:r>
     </w:p>
     <w:p>
@@ -523,7 +653,14 @@
           <w:rFonts w:cstheme="minorHAnsi"/>
           <w:sz w:val="24"/>
         </w:rPr>
-        <w:t>-psychisch</w:t>
+        <w:t>-Angst konfrontieren</w:t>
+      </w:r>
+      <w:r>
+        <w:rPr>
+          <w:rFonts w:ascii="Wingdings" w:hAnsi="Wingdings" w:cstheme="minorHAnsi"/>
+          <w:sz w:val="24"/>
+        </w:rPr>
+        <w:t></w:t>
       </w:r>
     </w:p>
     <w:p>
@@ -540,29 +677,83 @@
           <w:rFonts w:cstheme="minorHAnsi"/>
           <w:sz w:val="24"/>
         </w:rPr>
-        <w:t xml:space="preserve"> (gelähmt</w:t>
-      </w:r>
-      <w:r>
-        <w:rPr>
-          <w:rFonts w:cstheme="minorHAnsi"/>
-          <w:sz w:val="24"/>
-        </w:rPr>
-        <w:t>, Kopfschmerzen, Witze d</w:t>
-      </w:r>
-      <w:r>
-        <w:rPr>
-          <w:rFonts w:cstheme="minorHAnsi"/>
-          <w:sz w:val="24"/>
-        </w:rPr>
-        <w:t>a</w:t>
-      </w:r>
-      <w:r>
-        <w:rPr>
-          <w:rFonts w:cstheme="minorHAnsi"/>
-          <w:sz w:val="24"/>
-        </w:rPr>
-        <w:t>rüber machen, etc…)</w:t>
-      </w:r>
+        <w:t>-gezielte Entspannung</w:t>
+      </w:r>
+      <w:r>
+        <w:rPr>
+          <w:rFonts w:ascii="Wingdings" w:hAnsi="Wingdings" w:cstheme="minorHAnsi"/>
+          <w:sz w:val="24"/>
+        </w:rPr>
+        <w:t></w:t>
+      </w:r>
+    </w:p>
+    <w:p>
+      <w:pPr>
+        <w:pStyle w:val="Listenabsatz"/>
+        <w:ind w:left="1440"/>
+        <w:rPr>
+          <w:rFonts w:cstheme="minorHAnsi"/>
+          <w:sz w:val="24"/>
+        </w:rPr>
+      </w:pPr>
+      <w:r>
+        <w:rPr>
+          <w:rFonts w:cstheme="minorHAnsi"/>
+          <w:sz w:val="24"/>
+        </w:rPr>
+        <w:t>-Selbstinstruktion</w:t>
+      </w:r>
+      <w:r>
+        <w:rPr>
+          <w:rFonts w:ascii="Wingdings" w:hAnsi="Wingdings" w:cstheme="minorHAnsi"/>
+          <w:sz w:val="24"/>
+        </w:rPr>
+        <w:t></w:t>
+      </w:r>
+    </w:p>
+    <w:p>
+      <w:pPr>
+        <w:pStyle w:val="Listenabsatz"/>
+        <w:ind w:left="1440"/>
+        <w:rPr>
+          <w:rFonts w:cstheme="minorHAnsi"/>
+          <w:sz w:val="24"/>
+        </w:rPr>
+      </w:pPr>
+      <w:r>
+        <w:rPr>
+          <w:rFonts w:cstheme="minorHAnsi"/>
+          <w:b/>
+          <w:sz w:val="24"/>
+        </w:rPr>
+        <w:t>-Aufgabe für die anderen</w:t>
+      </w:r>
+      <w:r>
+        <w:rPr>
+          <w:rFonts w:ascii="Wingdings" w:hAnsi="Wingdings" w:cstheme="minorHAnsi"/>
+          <w:sz w:val="24"/>
+        </w:rPr>
+        <w:t></w:t>
+      </w:r>
+    </w:p>
+    <w:p>
+      <w:pPr>
+        <w:pStyle w:val="Listenabsatz"/>
+        <w:ind w:left="1440"/>
+        <w:rPr>
+          <w:rFonts w:cstheme="minorHAnsi"/>
+          <w:sz w:val="24"/>
+        </w:rPr>
+      </w:pPr>
+    </w:p>
+    <w:p>
+      <w:pPr>
+        <w:pStyle w:val="Listenabsatz"/>
+        <w:ind w:left="1440"/>
+        <w:rPr>
+          <w:sz w:val="24"/>
+        </w:rPr>
+      </w:pPr>
     </w:p>
     <w:p>
       <w:pPr>
@@ -572,18 +763,16 @@
           <w:numId w:val="2"/>
         </w:numPr>
         <w:rPr>
-          <w:rFonts w:cstheme="minorHAnsi"/>
-          <w:b/>
-          <w:sz w:val="24"/>
-        </w:rPr>
-      </w:pPr>
-      <w:r>
-        <w:rPr>
-          <w:rFonts w:cstheme="minorHAnsi"/>
-          <w:b/>
-          <w:sz w:val="24"/>
-        </w:rPr>
-        <w:t>Wie sollte man mit Angst umgehen</w:t>
+          <w:b/>
+          <w:sz w:val="24"/>
+        </w:rPr>
+      </w:pPr>
+      <w:r>
+        <w:rPr>
+          <w:b/>
+          <w:sz w:val="24"/>
+        </w:rPr>
+        <w:t>Zum Abschluss: Fragen zum selber Überlegen</w:t>
       </w:r>
     </w:p>
     <w:p>
@@ -591,47 +780,34 @@
         <w:pStyle w:val="Listenabsatz"/>
         <w:ind w:left="1440"/>
         <w:rPr>
-          <w:rFonts w:cstheme="minorHAnsi"/>
-          <w:sz w:val="24"/>
-        </w:rPr>
-      </w:pPr>
-      <w:r>
-        <w:rPr>
-          <w:rFonts w:cstheme="minorHAnsi"/>
-          <w:b/>
-          <w:sz w:val="24"/>
-        </w:rPr>
-        <w:t xml:space="preserve">-Aufgabe für die anderen: (ÜBERLEGEN!!!) </w:t>
-      </w:r>
-      <w:proofErr w:type="spellStart"/>
-      <w:r>
-        <w:rPr>
-          <w:rFonts w:cstheme="minorHAnsi"/>
-          <w:sz w:val="24"/>
-        </w:rPr>
-        <w:t>zB</w:t>
-      </w:r>
-      <w:proofErr w:type="spellEnd"/>
-      <w:r>
-        <w:rPr>
-          <w:rFonts w:cstheme="minorHAnsi"/>
-          <w:sz w:val="24"/>
-        </w:rPr>
-        <w:t xml:space="preserve"> man ist in </w:t>
-      </w:r>
-      <w:r>
-        <w:rPr>
-          <w:rFonts w:cstheme="minorHAnsi"/>
-          <w:sz w:val="24"/>
-        </w:rPr>
-        <w:t>einem Dschungel</w:t>
-      </w:r>
-      <w:r>
-        <w:rPr>
-          <w:rFonts w:cstheme="minorHAnsi"/>
-          <w:sz w:val="24"/>
-        </w:rPr>
-        <w:t xml:space="preserve"> und man trifft ein Löwe, wie reagieren?</w:t>
+          <w:sz w:val="24"/>
+        </w:rPr>
+      </w:pPr>
+      <w:r>
+        <w:rPr>
+          <w:sz w:val="24"/>
+        </w:rPr>
+        <w:t>-</w:t>
+      </w:r>
+      <w:r>
+        <w:rPr>
+          <w:sz w:val="24"/>
+        </w:rPr>
+        <w:t>Kann man glücklich sein, während man Angst hat (im Leben)?</w:t>
+      </w:r>
+      <w:r>
+        <w:rPr>
+          <w:rFonts w:ascii="Wingdings" w:hAnsi="Wingdings" w:cstheme="minorHAnsi"/>
+          <w:sz w:val="24"/>
+        </w:rPr>
+        <w:t></w:t>
+      </w:r>
+      <w:r>
+        <w:rPr>
+          <w:rFonts w:ascii="Wingdings" w:hAnsi="Wingdings" w:cstheme="minorHAnsi"/>
+          <w:sz w:val="24"/>
+        </w:rPr>
+        <w:t></w:t>
       </w:r>
     </w:p>
     <w:p>
@@ -639,137 +815,37 @@
         <w:pStyle w:val="Listenabsatz"/>
         <w:ind w:left="1440"/>
         <w:rPr>
-          <w:rFonts w:cstheme="minorHAnsi"/>
-          <w:sz w:val="24"/>
-        </w:rPr>
-      </w:pPr>
-      <w:r>
-        <w:rPr>
-          <w:rFonts w:cstheme="minorHAnsi"/>
+          <w:sz w:val="24"/>
+        </w:rPr>
+      </w:pPr>
+      <w:r>
+        <w:rPr>
           <w:sz w:val="24"/>
         </w:rPr>
         <w:t>-</w:t>
       </w:r>
       <w:r>
         <w:rPr>
-          <w:rFonts w:cstheme="minorHAnsi"/>
-          <w:sz w:val="24"/>
-        </w:rPr>
-        <w:t>Darüber</w:t>
-      </w:r>
-      <w:r>
-        <w:rPr>
-          <w:rFonts w:cstheme="minorHAnsi"/>
-          <w:sz w:val="24"/>
-        </w:rPr>
-        <w:t xml:space="preserve"> </w:t>
-      </w:r>
-      <w:r>
-        <w:rPr>
-          <w:rFonts w:cstheme="minorHAnsi"/>
-          <w:sz w:val="24"/>
-        </w:rPr>
-        <w:t>sprechen</w:t>
-      </w:r>
-    </w:p>
-    <w:p>
-      <w:pPr>
-        <w:pStyle w:val="Listenabsatz"/>
-        <w:ind w:left="1440"/>
-        <w:rPr>
-          <w:rFonts w:cstheme="minorHAnsi"/>
-          <w:sz w:val="24"/>
-        </w:rPr>
-      </w:pPr>
-      <w:r>
-        <w:rPr>
-          <w:rFonts w:cstheme="minorHAnsi"/>
-          <w:sz w:val="24"/>
-        </w:rPr>
-        <w:t>-Angst konfrontieren</w:t>
-      </w:r>
-    </w:p>
-    <w:p>
-      <w:pPr>
-        <w:pStyle w:val="Listenabsatz"/>
-        <w:ind w:left="1440"/>
-        <w:rPr>
-          <w:rFonts w:cstheme="minorHAnsi"/>
-          <w:sz w:val="24"/>
-        </w:rPr>
-      </w:pPr>
-      <w:r>
-        <w:rPr>
-          <w:rFonts w:cstheme="minorHAnsi"/>
-          <w:sz w:val="24"/>
-        </w:rPr>
-        <w:t>-gezielte Entspannung</w:t>
-      </w:r>
-    </w:p>
-    <w:p>
-      <w:pPr>
-        <w:pStyle w:val="Listenabsatz"/>
-        <w:ind w:left="1440"/>
-        <w:rPr>
-          <w:rFonts w:cstheme="minorHAnsi"/>
-          <w:sz w:val="24"/>
-        </w:rPr>
-      </w:pPr>
-      <w:r>
-        <w:rPr>
-          <w:rFonts w:cstheme="minorHAnsi"/>
-          <w:sz w:val="24"/>
-        </w:rPr>
-        <w:t>-Selbstinstruktion</w:t>
-      </w:r>
-    </w:p>
-    <w:p>
-      <w:pPr>
-        <w:pStyle w:val="Listenabsatz"/>
-        <w:ind w:left="1440"/>
-        <w:rPr>
-          <w:sz w:val="24"/>
-        </w:rPr>
-      </w:pPr>
-    </w:p>
-    <w:p>
-      <w:pPr>
-        <w:pStyle w:val="Listenabsatz"/>
-        <w:ind w:left="1440"/>
-        <w:rPr>
-          <w:sz w:val="24"/>
-        </w:rPr>
-      </w:pPr>
-    </w:p>
-    <w:p>
-      <w:pPr>
-        <w:pStyle w:val="Listenabsatz"/>
-        <w:ind w:left="1440"/>
-        <w:rPr>
-          <w:sz w:val="24"/>
-        </w:rPr>
-      </w:pPr>
-      <w:r>
-        <w:rPr>
-          <w:sz w:val="24"/>
-        </w:rPr>
-        <w:t>Kann man glücklich sein, während man Angst hat (im Leben)?</w:t>
-      </w:r>
-    </w:p>
-    <w:p>
-      <w:pPr>
-        <w:pStyle w:val="Listenabsatz"/>
-        <w:ind w:left="1440"/>
-        <w:rPr>
-          <w:sz w:val="24"/>
-        </w:rPr>
-      </w:pPr>
-      <w:r>
-        <w:rPr>
           <w:sz w:val="24"/>
         </w:rPr>
         <w:t>Verändert die Angst das Leben?</w:t>
       </w:r>
+      <w:r>
+        <w:rPr>
+          <w:rFonts w:ascii="Wingdings" w:hAnsi="Wingdings" w:cstheme="minorHAnsi"/>
+          <w:sz w:val="24"/>
+        </w:rPr>
+        <w:t></w:t>
+      </w:r>
+      <w:r>
+        <w:rPr>
+          <w:rFonts w:ascii="Wingdings" w:hAnsi="Wingdings" w:cstheme="minorHAnsi"/>
+          <w:sz w:val="24"/>
+        </w:rPr>
+        <w:t></w:t>
+      </w:r>
+      <w:bookmarkStart w:id="0" w:name="_GoBack"/>
+      <w:bookmarkEnd w:id="0"/>
     </w:p>
     <w:p>
       <w:pPr>
@@ -905,6 +981,8 @@
         <w:rPr>
           <w:rFonts w:cstheme="minorHAnsi"/>
           <w:color w:val="222222"/>
+          <w:sz w:val="24"/>
+          <w:szCs w:val="24"/>
           <w:shd w:val="clear" w:color="auto" w:fill="FFFFFF"/>
         </w:rPr>
       </w:pPr>
@@ -912,6 +990,8 @@
         <w:rPr>
           <w:rFonts w:cstheme="minorHAnsi"/>
           <w:color w:val="222222"/>
+          <w:sz w:val="24"/>
+          <w:szCs w:val="24"/>
           <w:shd w:val="clear" w:color="auto" w:fill="FFFFFF"/>
         </w:rPr>
         <w:t>Angst ist der Zustand, dass man sich sehr vor j</w:t>
@@ -920,6 +1000,8 @@
         <w:rPr>
           <w:rFonts w:cstheme="minorHAnsi"/>
           <w:color w:val="222222"/>
+          <w:sz w:val="24"/>
+          <w:szCs w:val="24"/>
           <w:shd w:val="clear" w:color="auto" w:fill="FFFFFF"/>
         </w:rPr>
         <w:t>emandem</w:t>
@@ -928,6 +1010,8 @@
         <w:rPr>
           <w:rFonts w:cstheme="minorHAnsi"/>
           <w:color w:val="222222"/>
+          <w:sz w:val="24"/>
+          <w:szCs w:val="24"/>
           <w:shd w:val="clear" w:color="auto" w:fill="FFFFFF"/>
         </w:rPr>
         <w:t xml:space="preserve"> oder etwas fürchtet.</w:t>
@@ -939,12 +1023,16 @@
         <w:rPr>
           <w:rFonts w:cstheme="minorHAnsi"/>
           <w:color w:val="000000"/>
+          <w:sz w:val="24"/>
+          <w:szCs w:val="24"/>
         </w:rPr>
       </w:pPr>
       <w:r>
         <w:rPr>
           <w:rFonts w:cstheme="minorHAnsi"/>
           <w:color w:val="000000"/>
+          <w:sz w:val="24"/>
+          <w:szCs w:val="24"/>
         </w:rPr>
         <w:t xml:space="preserve">Das Wort "Angst" stammt vom griechischen Verb </w:t>
       </w:r>
@@ -953,6 +1041,8 @@
           <w:rFonts w:cstheme="minorHAnsi"/>
           <w:b/>
           <w:color w:val="000000"/>
+          <w:sz w:val="24"/>
+          <w:szCs w:val="24"/>
         </w:rPr>
         <w:t>"</w:t>
       </w:r>
@@ -962,6 +1052,8 @@
           <w:rFonts w:cstheme="minorHAnsi"/>
           <w:b/>
           <w:color w:val="000000"/>
+          <w:sz w:val="24"/>
+          <w:szCs w:val="24"/>
         </w:rPr>
         <w:t>agchein</w:t>
       </w:r>
@@ -971,6 +1063,8 @@
           <w:rFonts w:cstheme="minorHAnsi"/>
           <w:b/>
           <w:color w:val="000000"/>
+          <w:sz w:val="24"/>
+          <w:szCs w:val="24"/>
         </w:rPr>
         <w:t>"</w:t>
       </w:r>
@@ -978,6 +1072,8 @@
         <w:rPr>
           <w:rFonts w:cstheme="minorHAnsi"/>
           <w:color w:val="000000"/>
+          <w:sz w:val="24"/>
+          <w:szCs w:val="24"/>
         </w:rPr>
         <w:t xml:space="preserve"> und dem lateinischen </w:t>
       </w:r>
@@ -986,6 +1082,8 @@
           <w:rFonts w:cstheme="minorHAnsi"/>
           <w:b/>
           <w:color w:val="000000"/>
+          <w:sz w:val="24"/>
+          <w:szCs w:val="24"/>
         </w:rPr>
         <w:t>"</w:t>
       </w:r>
@@ -995,6 +1093,8 @@
           <w:rFonts w:cstheme="minorHAnsi"/>
           <w:b/>
           <w:color w:val="000000"/>
+          <w:sz w:val="24"/>
+          <w:szCs w:val="24"/>
         </w:rPr>
         <w:t>angere</w:t>
       </w:r>
@@ -1004,6 +1104,8 @@
           <w:rFonts w:cstheme="minorHAnsi"/>
           <w:b/>
           <w:color w:val="000000"/>
+          <w:sz w:val="24"/>
+          <w:szCs w:val="24"/>
         </w:rPr>
         <w:t>"</w:t>
       </w:r>
@@ -1011,6 +1113,8 @@
         <w:rPr>
           <w:rFonts w:cstheme="minorHAnsi"/>
           <w:color w:val="000000"/>
+          <w:sz w:val="24"/>
+          <w:szCs w:val="24"/>
         </w:rPr>
         <w:t xml:space="preserve"> ab. Beides heißt übersetzt "würgen".</w:t>
       </w:r>
@@ -1021,12 +1125,16 @@
         <w:rPr>
           <w:rFonts w:cstheme="minorHAnsi"/>
           <w:color w:val="000000"/>
+          <w:sz w:val="24"/>
+          <w:szCs w:val="24"/>
         </w:rPr>
       </w:pPr>
       <w:r>
         <w:rPr>
           <w:rFonts w:cstheme="minorHAnsi"/>
           <w:color w:val="000000"/>
+          <w:sz w:val="24"/>
+          <w:szCs w:val="24"/>
         </w:rPr>
         <w:t>Angst äußert sich körperlich unter anderem durch Pulsbeschleunigung und Erweiterung der Pupillen</w:t>
       </w:r>
@@ -1034,6 +1142,8 @@
         <w:rPr>
           <w:rFonts w:cstheme="minorHAnsi"/>
           <w:color w:val="000000"/>
+          <w:sz w:val="24"/>
+          <w:szCs w:val="24"/>
         </w:rPr>
         <w:t>, psychisch wirkt sie als Gefühl des Entsetzens</w:t>
       </w:r>
@@ -1041,6 +1151,8 @@
         <w:rPr>
           <w:rFonts w:cstheme="minorHAnsi"/>
           <w:color w:val="000000"/>
+          <w:sz w:val="24"/>
+          <w:szCs w:val="24"/>
         </w:rPr>
         <w:t>.</w:t>
       </w:r>
@@ -1051,12 +1163,16 @@
         <w:rPr>
           <w:rFonts w:cstheme="minorHAnsi"/>
           <w:color w:val="000000"/>
+          <w:sz w:val="24"/>
+          <w:szCs w:val="24"/>
         </w:rPr>
       </w:pPr>
       <w:r>
         <w:rPr>
           <w:rFonts w:cstheme="minorHAnsi"/>
           <w:color w:val="000000"/>
+          <w:sz w:val="24"/>
+          <w:szCs w:val="24"/>
         </w:rPr>
         <w:t>Die Angst warnt uns und hält uns davon ab, unverantwortliche Risiken einzugehen. </w:t>
       </w:r>
@@ -1067,19 +1183,61 @@
         <w:rPr>
           <w:rFonts w:cstheme="minorHAnsi"/>
           <w:color w:val="000000"/>
+          <w:sz w:val="24"/>
+          <w:szCs w:val="24"/>
         </w:rPr>
       </w:pPr>
       <w:r>
         <w:rPr>
           <w:rFonts w:cstheme="minorHAnsi"/>
           <w:color w:val="000000"/>
-        </w:rPr>
-        <w:t>Oft werden Ängste mit Phobien oder Furcht ver</w:t>
+          <w:sz w:val="24"/>
+          <w:szCs w:val="24"/>
+        </w:rPr>
+        <w:t>Oft werden Ängste mit Phob</w:t>
       </w:r>
       <w:r>
         <w:rPr>
           <w:rFonts w:cstheme="minorHAnsi"/>
           <w:color w:val="000000"/>
+          <w:sz w:val="24"/>
+          <w:szCs w:val="24"/>
+        </w:rPr>
+        <w:t xml:space="preserve">ien, </w:t>
+      </w:r>
+      <w:r>
+        <w:rPr>
+          <w:rFonts w:cstheme="minorHAnsi"/>
+          <w:color w:val="000000"/>
+          <w:sz w:val="24"/>
+          <w:szCs w:val="24"/>
+        </w:rPr>
+        <w:t>Furcht</w:t>
+      </w:r>
+      <w:r>
+        <w:rPr>
+          <w:rFonts w:cstheme="minorHAnsi"/>
+          <w:color w:val="000000"/>
+          <w:sz w:val="24"/>
+          <w:szCs w:val="24"/>
+        </w:rPr>
+        <w:t xml:space="preserve"> oder sogar Panik</w:t>
+      </w:r>
+      <w:r>
+        <w:rPr>
+          <w:rFonts w:cstheme="minorHAnsi"/>
+          <w:color w:val="000000"/>
+          <w:sz w:val="24"/>
+          <w:szCs w:val="24"/>
+        </w:rPr>
+        <w:t xml:space="preserve"> ver</w:t>
+      </w:r>
+      <w:r>
+        <w:rPr>
+          <w:rFonts w:cstheme="minorHAnsi"/>
+          <w:color w:val="000000"/>
+          <w:sz w:val="24"/>
+          <w:szCs w:val="24"/>
         </w:rPr>
         <w:t>wechselt</w:t>
       </w:r>
@@ -1087,6 +1245,8 @@
         <w:rPr>
           <w:rFonts w:cstheme="minorHAnsi"/>
           <w:color w:val="000000"/>
+          <w:sz w:val="24"/>
+          <w:szCs w:val="24"/>
         </w:rPr>
         <w:t>. Aber was heißen diese Begriffe eigentlich?</w:t>
       </w:r>
@@ -1132,25 +1292,24 @@
         <w:rPr>
           <w:rFonts w:cstheme="minorHAnsi"/>
           <w:b/>
-        </w:rPr>
-      </w:pPr>
-      <w:r>
-        <w:rPr>
-          <w:rFonts w:cstheme="minorHAnsi"/>
-          <w:b/>
-        </w:rPr>
-        <w:t>-Furcht:</w:t>
-      </w:r>
-      <w:r>
-        <w:rPr>
-          <w:rFonts w:cstheme="minorHAnsi"/>
-          <w:b/>
-        </w:rPr>
-        <w:t xml:space="preserve"> </w:t>
-      </w:r>
-      <w:r>
-        <w:rPr>
-          <w:rFonts w:cstheme="minorHAnsi"/>
+          <w:sz w:val="24"/>
+          <w:szCs w:val="24"/>
+        </w:rPr>
+      </w:pPr>
+      <w:r>
+        <w:rPr>
+          <w:rFonts w:cstheme="minorHAnsi"/>
+          <w:b/>
+          <w:sz w:val="24"/>
+          <w:szCs w:val="24"/>
+        </w:rPr>
+        <w:t xml:space="preserve">-Furcht: </w:t>
+      </w:r>
+      <w:r>
+        <w:rPr>
+          <w:rFonts w:cstheme="minorHAnsi"/>
+          <w:sz w:val="24"/>
+          <w:szCs w:val="24"/>
         </w:rPr>
         <w:t>die Furcht bezieht sich meiste auf eine reale Bedrohung, während Angst ein Gefühlzustand ist.</w:t>
       </w:r>
@@ -1160,36 +1319,48 @@
         <w:jc w:val="center"/>
         <w:rPr>
           <w:rFonts w:cstheme="minorHAnsi"/>
-        </w:rPr>
-      </w:pPr>
-      <w:r>
-        <w:rPr>
-          <w:rFonts w:cstheme="minorHAnsi"/>
-          <w:b/>
+          <w:sz w:val="24"/>
+          <w:szCs w:val="24"/>
+        </w:rPr>
+      </w:pPr>
+      <w:r>
+        <w:rPr>
+          <w:rFonts w:cstheme="minorHAnsi"/>
+          <w:b/>
+          <w:sz w:val="24"/>
+          <w:szCs w:val="24"/>
         </w:rPr>
         <w:t>-Phobie:</w:t>
       </w:r>
       <w:r>
         <w:rPr>
           <w:rFonts w:cstheme="minorHAnsi"/>
+          <w:sz w:val="24"/>
+          <w:szCs w:val="24"/>
         </w:rPr>
         <w:t xml:space="preserve"> eine Phobie ist die übertriebene</w:t>
       </w:r>
       <w:r>
         <w:rPr>
           <w:rFonts w:cstheme="minorHAnsi"/>
+          <w:sz w:val="24"/>
+          <w:szCs w:val="24"/>
         </w:rPr>
         <w:t xml:space="preserve"> und manchmal auch unbegründete</w:t>
       </w:r>
       <w:r>
         <w:rPr>
           <w:rFonts w:cstheme="minorHAnsi"/>
+          <w:sz w:val="24"/>
+          <w:szCs w:val="24"/>
         </w:rPr>
         <w:t xml:space="preserve"> Angst vor bestimmten Objekten oder Ereignissen, wobei die Wahrscheinlichkeit eines Schadens sehr gering ist. Personen, die Phobien haben, können friedlich leben, wenn sie </w:t>
       </w:r>
       <w:r>
         <w:rPr>
           <w:rFonts w:cstheme="minorHAnsi"/>
+          <w:sz w:val="24"/>
+          <w:szCs w:val="24"/>
         </w:rPr>
         <w:t>sie vermeiden.</w:t>
       </w:r>
@@ -1199,70 +1370,91 @@
         <w:jc w:val="center"/>
         <w:rPr>
           <w:rFonts w:cstheme="minorHAnsi"/>
-        </w:rPr>
-      </w:pPr>
-      <w:r>
-        <w:rPr>
-          <w:rFonts w:cstheme="minorHAnsi"/>
-          <w:b/>
-        </w:rPr>
-        <w:t>-Panik:</w:t>
-      </w:r>
-      <w:r>
-        <w:rPr>
-          <w:rFonts w:cstheme="minorHAnsi"/>
-          <w:b/>
-        </w:rPr>
-        <w:t xml:space="preserve"> </w:t>
-      </w:r>
-      <w:r>
-        <w:rPr>
-          <w:rFonts w:cstheme="minorHAnsi"/>
+          <w:sz w:val="24"/>
+          <w:szCs w:val="24"/>
+        </w:rPr>
+      </w:pPr>
+      <w:r>
+        <w:rPr>
+          <w:rFonts w:cstheme="minorHAnsi"/>
+          <w:b/>
+          <w:sz w:val="24"/>
+          <w:szCs w:val="24"/>
+        </w:rPr>
+        <w:t xml:space="preserve">-Panik: </w:t>
+      </w:r>
+      <w:r>
+        <w:rPr>
+          <w:rFonts w:cstheme="minorHAnsi"/>
+          <w:sz w:val="24"/>
+          <w:szCs w:val="24"/>
         </w:rPr>
         <w:t xml:space="preserve">die Panik ist ein Zustand </w:t>
       </w:r>
       <w:r>
         <w:rPr>
           <w:rFonts w:cstheme="minorHAnsi"/>
+          <w:sz w:val="24"/>
+          <w:szCs w:val="24"/>
         </w:rPr>
         <w:t>intensive</w:t>
       </w:r>
       <w:r>
         <w:rPr>
           <w:rFonts w:cstheme="minorHAnsi"/>
+          <w:sz w:val="24"/>
+          <w:szCs w:val="24"/>
         </w:rPr>
         <w:t xml:space="preserve">r Angst vor </w:t>
       </w:r>
       <w:r>
         <w:rPr>
           <w:rFonts w:cstheme="minorHAnsi"/>
+          <w:sz w:val="24"/>
+          <w:szCs w:val="24"/>
         </w:rPr>
         <w:t xml:space="preserve">einer </w:t>
       </w:r>
       <w:r>
         <w:rPr>
           <w:rFonts w:cstheme="minorHAnsi"/>
+          <w:sz w:val="24"/>
+          <w:szCs w:val="24"/>
         </w:rPr>
         <w:t>Gefahr.</w:t>
       </w:r>
       <w:r>
         <w:rPr>
           <w:rFonts w:cstheme="minorHAnsi"/>
+          <w:sz w:val="24"/>
+          <w:szCs w:val="24"/>
         </w:rPr>
         <w:t xml:space="preserve"> Wenn man panisch ist, verhält man sich unkontrolliert. Man bekommt zum Beispiel Panikattacken, die man nicht leicht v</w:t>
       </w:r>
       <w:r>
         <w:rPr>
           <w:rFonts w:cstheme="minorHAnsi"/>
+          <w:sz w:val="24"/>
+          <w:szCs w:val="24"/>
         </w:rPr>
         <w:t>o</w:t>
       </w:r>
       <w:r>
         <w:rPr>
           <w:rFonts w:cstheme="minorHAnsi"/>
+          <w:sz w:val="24"/>
+          <w:szCs w:val="24"/>
         </w:rPr>
         <w:t>rbeugen kann.</w:t>
       </w:r>
+    </w:p>
+    <w:p>
+      <w:pPr>
+        <w:jc w:val="center"/>
+        <w:rPr>
+          <w:rFonts w:cstheme="minorHAnsi"/>
+        </w:rPr>
+      </w:pPr>
     </w:p>
     <w:p>
       <w:pPr>
@@ -1317,6 +1509,7 @@
     <w:p>
       <w:pPr>
         <w:spacing w:after="0" w:line="240" w:lineRule="auto"/>
+        <w:jc w:val="center"/>
         <w:rPr>
           <w:rFonts w:ascii="Times New Roman" w:eastAsia="Times New Roman" w:hAnsi="Times New Roman" w:cs="Times New Roman"/>
           <w:sz w:val="24"/>
@@ -1333,25 +1526,13 @@
         </w:rPr>
         <w:t>​</w:t>
       </w:r>
-    </w:p>
-    <w:p>
-      <w:pPr>
-        <w:jc w:val="center"/>
-        <w:rPr>
-          <w:rFonts w:cstheme="minorHAnsi"/>
-        </w:rPr>
-      </w:pPr>
-      <w:r>
-        <w:rPr>
-          <w:rFonts w:cstheme="minorHAnsi"/>
-        </w:rPr>
-        <w:t>In der Regel ist sie mit finanziellen Sorgen verknüpft: Der eine leidet nach dem Verlust des Arbeitsplatzes unter Existenzangst, weil ihm die finanziellen Verpflichtungen schnell über den Kopf steigen. die Angst um die eigene Existenz aus. Damit ist zunächst das Leben selbst gemeint: Kriege, Terroranschläge und Naturkatastrophen</w:t>
-      </w:r>
-      <w:r>
-        <w:rPr>
-          <w:rFonts w:cstheme="minorHAnsi"/>
-        </w:rPr>
-        <w:t>.</w:t>
+      <w:r>
+        <w:rPr>
+          <w:rFonts w:cstheme="minorHAnsi"/>
+          <w:sz w:val="24"/>
+          <w:szCs w:val="24"/>
+        </w:rPr>
+        <w:t>In der Regel ist sie mit finanziellen Sorgen verknüpft: Der eine leidet nach dem Verlust des Arbeitsplatzes unter Existenzangst, weil ihm die finanziellen Verpflichtungen schnell über den Kopf steigen. die Angst um die eigene Existenz aus. Damit ist zunächst das Leben selbst gemeint: Kriege, Terroranschläge und Naturkatastrophen.</w:t>
       </w:r>
     </w:p>
     <w:p>
@@ -1393,6 +1574,7 @@
     <w:p>
       <w:pPr>
         <w:spacing w:after="0" w:line="240" w:lineRule="auto"/>
+        <w:jc w:val="center"/>
         <w:rPr>
           <w:rFonts w:ascii="Times New Roman" w:eastAsia="Times New Roman" w:hAnsi="Times New Roman" w:cs="Times New Roman"/>
           <w:sz w:val="24"/>
@@ -1409,37 +1591,29 @@
         </w:rPr>
         <w:t>​</w:t>
       </w:r>
-    </w:p>
-    <w:p>
-      <w:pPr>
-        <w:jc w:val="center"/>
-        <w:rPr>
-          <w:rFonts w:cstheme="minorHAnsi"/>
-        </w:rPr>
-      </w:pPr>
-      <w:r>
-        <w:rPr>
-          <w:rFonts w:cstheme="minorHAnsi"/>
-        </w:rPr>
-        <w:t>Es gibt zwei verschiedenen Formen der Trennungsangst. Möchte sich ein Partner vom anderen trennen, weil er in der Beziehung leidet, hat jedoch nicht den Mut zu diesem Schritt, handelt es sich um die aktive Form</w:t>
-      </w:r>
-      <w:r>
-        <w:rPr>
-          <w:rFonts w:cstheme="minorHAnsi"/>
-        </w:rPr>
-        <w:t>.</w:t>
-      </w:r>
-    </w:p>
-    <w:p>
-      <w:pPr>
-        <w:jc w:val="center"/>
-        <w:rPr>
-          <w:rFonts w:cstheme="minorHAnsi"/>
-        </w:rPr>
-      </w:pPr>
-      <w:r>
-        <w:rPr>
-          <w:rFonts w:cstheme="minorHAnsi"/>
+      <w:r>
+        <w:rPr>
+          <w:rFonts w:cstheme="minorHAnsi"/>
+          <w:sz w:val="24"/>
+          <w:szCs w:val="24"/>
+        </w:rPr>
+        <w:t>Es gibt zwei verschiedenen Formen der Trennungsangst. Möchte sich ein Partner vom anderen trennen, weil er in der Beziehung leidet, hat jedoch nicht den Mut zu diesem Schritt, handelt es sich um die aktive Form.</w:t>
+      </w:r>
+    </w:p>
+    <w:p>
+      <w:pPr>
+        <w:jc w:val="center"/>
+        <w:rPr>
+          <w:rFonts w:cstheme="minorHAnsi"/>
+          <w:sz w:val="24"/>
+          <w:szCs w:val="24"/>
+        </w:rPr>
+      </w:pPr>
+      <w:r>
+        <w:rPr>
+          <w:rFonts w:cstheme="minorHAnsi"/>
+          <w:sz w:val="24"/>
+          <w:szCs w:val="24"/>
         </w:rPr>
         <w:t>Als passiv werden Trennungsängste bezeichnet, wenn ein Partner große Sorge hat, dass sich der andere von ihm trennt.</w:t>
       </w:r>
@@ -1449,11 +1623,15 @@
         <w:jc w:val="center"/>
         <w:rPr>
           <w:rFonts w:cstheme="minorHAnsi"/>
-        </w:rPr>
-      </w:pPr>
-      <w:r>
-        <w:rPr>
-          <w:rFonts w:cstheme="minorHAnsi"/>
+          <w:sz w:val="24"/>
+          <w:szCs w:val="24"/>
+        </w:rPr>
+      </w:pPr>
+      <w:r>
+        <w:rPr>
+          <w:rFonts w:cstheme="minorHAnsi"/>
+          <w:sz w:val="24"/>
+          <w:szCs w:val="24"/>
         </w:rPr>
         <w:lastRenderedPageBreak/>
         <w:t>Bei der Trennungsangst verspüren Kinder zum Teil heftige Ängste in Abwesenheit ihrer Bezugspersonen. Es handelt sich dabei um eine normale Entwicklungsphase, die zwischen dem 7. und dem 18. Monat auftritt.</w:t>
@@ -1482,25 +1660,31 @@
         <w:jc w:val="center"/>
         <w:rPr>
           <w:rFonts w:cstheme="minorHAnsi"/>
-        </w:rPr>
-      </w:pPr>
-      <w:r>
-        <w:rPr>
-          <w:rFonts w:cstheme="minorHAnsi"/>
+          <w:sz w:val="24"/>
+          <w:szCs w:val="24"/>
+        </w:rPr>
+      </w:pPr>
+      <w:r>
+        <w:rPr>
+          <w:rFonts w:cstheme="minorHAnsi"/>
+          <w:sz w:val="24"/>
+          <w:szCs w:val="24"/>
         </w:rPr>
         <w:t>Diese Angst tritt auf, wenn Menschen genuss- oder entscheidungsunfähig werden, weil sie von der Angst gelähmt</w:t>
       </w:r>
       <w:r>
         <w:rPr>
           <w:rFonts w:cstheme="minorHAnsi"/>
+          <w:sz w:val="24"/>
+          <w:szCs w:val="24"/>
         </w:rPr>
         <w:t xml:space="preserve"> </w:t>
       </w:r>
-      <w:bookmarkStart w:id="0" w:name="_GoBack"/>
-      <w:bookmarkEnd w:id="0"/>
-      <w:r>
-        <w:rPr>
-          <w:rFonts w:cstheme="minorHAnsi"/>
+      <w:r>
+        <w:rPr>
+          <w:rFonts w:cstheme="minorHAnsi"/>
+          <w:sz w:val="24"/>
+          <w:szCs w:val="24"/>
         </w:rPr>
         <w:t>werden.</w:t>
       </w:r>
@@ -1510,6 +1694,14 @@
         <w:jc w:val="center"/>
         <w:rPr>
           <w:rFonts w:cstheme="minorHAnsi"/>
+        </w:rPr>
+      </w:pPr>
+    </w:p>
+    <w:p>
+      <w:pPr>
+        <w:jc w:val="center"/>
+        <w:rPr>
+          <w:rFonts w:cstheme="minorHAnsi"/>
           <w:color w:val="C45911" w:themeColor="accent2" w:themeShade="BF"/>
           <w:sz w:val="28"/>
         </w:rPr>
@@ -1526,42 +1718,740 @@
     <w:p>
       <w:pPr>
         <w:spacing w:after="0" w:line="240" w:lineRule="auto"/>
+        <w:jc w:val="center"/>
+        <w:rPr>
+          <w:rFonts w:cstheme="minorHAnsi"/>
+        </w:rPr>
+      </w:pPr>
+      <w:r>
         <w:rPr>
           <w:rFonts w:ascii="Times New Roman" w:eastAsia="Times New Roman" w:hAnsi="Times New Roman" w:cs="Times New Roman"/>
           <w:sz w:val="24"/>
           <w:szCs w:val="24"/>
           <w:lang w:eastAsia="de-AT"/>
         </w:rPr>
-      </w:pPr>
-      <w:r>
+        <w:t>​</w:t>
+      </w:r>
+      <w:r>
+        <w:rPr>
+          <w:rFonts w:cstheme="minorHAnsi"/>
+          <w:sz w:val="24"/>
+        </w:rPr>
+        <w:t>Die Betroffenen sind nicht mehr in der Lage, im entscheidenden Moment ihr volles Potenzial abzurufen – oder aber sie geben schon vorher auf, aus Angst vor Fehlern, Kritik oder Ablehnung. Die Angst davor, (eigene) Erwartungen nicht zu erfüllen, überschattet alles und führt zur vollständigen Lähmung.</w:t>
+      </w:r>
+    </w:p>
+    <w:p>
+      <w:pPr>
+        <w:spacing w:after="0" w:line="240" w:lineRule="auto"/>
         <w:rPr>
           <w:rFonts w:ascii="Times New Roman" w:eastAsia="Times New Roman" w:hAnsi="Times New Roman" w:cs="Times New Roman"/>
           <w:sz w:val="24"/>
           <w:szCs w:val="24"/>
           <w:lang w:eastAsia="de-AT"/>
         </w:rPr>
-        <w:t>​</w:t>
-      </w:r>
-      <w:r>
-        <w:rPr>
-          <w:rFonts w:cstheme="minorHAnsi"/>
-        </w:rPr>
-        <w:t>Die Betroffenen sind nicht mehr in der Lage, im entscheidenden Moment ihr volles Potenzial abzurufen – oder aber sie geben schon vorher auf, aus Angst vor Fehlern, Kritik oder Ablehnung. Die Angst davor, (eigene) Erwartungen nicht zu erfüllen, überschattet alles und führt zur vollständigen Lähmung.</w:t>
-      </w:r>
-    </w:p>
-    <w:p>
-      <w:pPr>
-        <w:shd w:val="clear" w:color="auto" w:fill="FFFFFF"/>
+      </w:pPr>
+    </w:p>
+    <w:p>
+      <w:pPr>
+        <w:jc w:val="center"/>
+        <w:rPr>
+          <w:rFonts w:cstheme="minorHAnsi"/>
+          <w:b/>
+          <w:color w:val="222222"/>
+          <w:sz w:val="32"/>
+          <w:szCs w:val="32"/>
+          <w:shd w:val="clear" w:color="auto" w:fill="FFFFFF"/>
+        </w:rPr>
+      </w:pPr>
+      <w:r>
+        <w:rPr>
+          <w:rFonts w:cstheme="minorHAnsi"/>
+          <w:b/>
+          <w:color w:val="222222"/>
+          <w:sz w:val="32"/>
+          <w:szCs w:val="32"/>
+          <w:shd w:val="clear" w:color="auto" w:fill="FFFFFF"/>
+        </w:rPr>
+        <w:t>Zusätzliche Formen von Angst</w:t>
+      </w:r>
+    </w:p>
+    <w:p>
+      <w:pPr>
+        <w:jc w:val="center"/>
+        <w:rPr>
+          <w:rFonts w:cstheme="minorHAnsi"/>
+          <w:color w:val="C45911" w:themeColor="accent2" w:themeShade="BF"/>
+          <w:sz w:val="28"/>
+        </w:rPr>
+      </w:pPr>
+      <w:r>
+        <w:rPr>
+          <w:rFonts w:cstheme="minorHAnsi"/>
+          <w:color w:val="C45911" w:themeColor="accent2" w:themeShade="BF"/>
+          <w:sz w:val="28"/>
+        </w:rPr>
+        <w:t>Leistungs</w:t>
+      </w:r>
+      <w:r>
+        <w:rPr>
+          <w:rFonts w:cstheme="minorHAnsi"/>
+          <w:color w:val="C45911" w:themeColor="accent2" w:themeShade="BF"/>
+          <w:sz w:val="28"/>
+        </w:rPr>
+        <w:t>-</w:t>
+      </w:r>
+      <w:r>
+        <w:rPr>
+          <w:rFonts w:cstheme="minorHAnsi"/>
+          <w:color w:val="C45911" w:themeColor="accent2" w:themeShade="BF"/>
+          <w:sz w:val="28"/>
+        </w:rPr>
+        <w:t xml:space="preserve"> &amp; Prüfungsängste</w:t>
+      </w:r>
+    </w:p>
+    <w:p>
+      <w:pPr>
+        <w:jc w:val="center"/>
+        <w:rPr>
+          <w:rFonts w:cstheme="minorHAnsi"/>
+          <w:sz w:val="24"/>
+        </w:rPr>
+      </w:pPr>
+      <w:r>
+        <w:rPr>
+          <w:rFonts w:cstheme="minorHAnsi"/>
+          <w:sz w:val="24"/>
+        </w:rPr>
+        <w:t>Leistungs- und Prüfungsängste haben wahrscheinlich schon viele von uns erlebt.</w:t>
+      </w:r>
+      <w:r>
+        <w:rPr>
+          <w:rFonts w:cstheme="minorHAnsi"/>
+          <w:sz w:val="24"/>
+        </w:rPr>
+        <w:t xml:space="preserve"> </w:t>
+      </w:r>
+      <w:proofErr w:type="gramStart"/>
+      <w:r>
+        <w:rPr>
+          <w:rFonts w:cstheme="minorHAnsi"/>
+          <w:sz w:val="24"/>
+        </w:rPr>
+        <w:t>Ein wenig Angst</w:t>
+      </w:r>
+      <w:proofErr w:type="gramEnd"/>
+      <w:r>
+        <w:rPr>
+          <w:rFonts w:cstheme="minorHAnsi"/>
+          <w:sz w:val="24"/>
+        </w:rPr>
+        <w:t xml:space="preserve"> vor </w:t>
+      </w:r>
+      <w:r>
+        <w:rPr>
+          <w:rFonts w:cstheme="minorHAnsi"/>
+          <w:sz w:val="24"/>
+        </w:rPr>
+        <w:tab/>
+        <w:t>Prüfungen kann sogar gut sein, da man eventuell aufmerksamer lernt. Aber, wenn man viel zu nervös is</w:t>
+      </w:r>
+      <w:r>
+        <w:rPr>
+          <w:rFonts w:cstheme="minorHAnsi"/>
+          <w:sz w:val="24"/>
+        </w:rPr>
+        <w:t>t, kann es zu körperlichen Symptomen, wie beispielsweise Zittern</w:t>
+      </w:r>
+      <w:r>
+        <w:rPr>
+          <w:rFonts w:cstheme="minorHAnsi"/>
+          <w:sz w:val="24"/>
+        </w:rPr>
+        <w:t xml:space="preserve"> </w:t>
+      </w:r>
+      <w:r>
+        <w:rPr>
+          <w:rFonts w:cstheme="minorHAnsi"/>
+          <w:sz w:val="24"/>
+        </w:rPr>
+        <w:t>oder sogar gedankliche</w:t>
+      </w:r>
+      <w:r>
+        <w:rPr>
+          <w:rFonts w:cstheme="minorHAnsi"/>
+          <w:sz w:val="24"/>
+        </w:rPr>
+        <w:t xml:space="preserve">n </w:t>
+      </w:r>
+      <w:r>
+        <w:rPr>
+          <w:rFonts w:cstheme="minorHAnsi"/>
+          <w:sz w:val="24"/>
+        </w:rPr>
+        <w:t>Blockaden</w:t>
+      </w:r>
+      <w:r>
+        <w:rPr>
+          <w:rFonts w:cstheme="minorHAnsi"/>
+          <w:sz w:val="24"/>
+        </w:rPr>
+        <w:t xml:space="preserve"> kommen</w:t>
+      </w:r>
+      <w:r>
+        <w:rPr>
+          <w:rFonts w:cstheme="minorHAnsi"/>
+          <w:sz w:val="24"/>
+        </w:rPr>
+        <w:t>.</w:t>
+      </w:r>
+    </w:p>
+    <w:p>
+      <w:pPr>
+        <w:jc w:val="center"/>
+        <w:rPr>
+          <w:rFonts w:cstheme="minorHAnsi"/>
+          <w:sz w:val="24"/>
+        </w:rPr>
+      </w:pPr>
+      <w:r>
+        <w:rPr>
+          <w:rFonts w:cstheme="minorHAnsi"/>
+          <w:sz w:val="24"/>
+        </w:rPr>
+        <w:t>Die meisten entwickeln sogar schon in der Volksschule Prüfungsangst.</w:t>
+      </w:r>
+    </w:p>
+    <w:p>
+      <w:pPr>
+        <w:jc w:val="center"/>
+        <w:rPr>
+          <w:rFonts w:cstheme="minorHAnsi"/>
+          <w:color w:val="C45911" w:themeColor="accent2" w:themeShade="BF"/>
+          <w:sz w:val="28"/>
+        </w:rPr>
+      </w:pPr>
+      <w:r>
+        <w:rPr>
+          <w:rFonts w:cstheme="minorHAnsi"/>
+          <w:color w:val="C45911" w:themeColor="accent2" w:themeShade="BF"/>
+          <w:sz w:val="28"/>
+        </w:rPr>
+        <w:t xml:space="preserve"> </w:t>
+      </w:r>
+      <w:r>
+        <w:rPr>
+          <w:rFonts w:cstheme="minorHAnsi"/>
+          <w:color w:val="C45911" w:themeColor="accent2" w:themeShade="BF"/>
+          <w:sz w:val="28"/>
+        </w:rPr>
+        <w:t>Angst vo</w:t>
+      </w:r>
+      <w:r>
+        <w:rPr>
+          <w:rFonts w:cstheme="minorHAnsi"/>
+          <w:color w:val="C45911" w:themeColor="accent2" w:themeShade="BF"/>
+          <w:sz w:val="28"/>
+        </w:rPr>
+        <w:t xml:space="preserve">r </w:t>
+      </w:r>
+      <w:r>
+        <w:rPr>
+          <w:rFonts w:cstheme="minorHAnsi"/>
+          <w:color w:val="C45911" w:themeColor="accent2" w:themeShade="BF"/>
+          <w:sz w:val="28"/>
+        </w:rPr>
+        <w:t>Fremden</w:t>
+      </w:r>
+    </w:p>
+    <w:p>
+      <w:pPr>
+        <w:jc w:val="center"/>
+        <w:rPr>
+          <w:rFonts w:cstheme="minorHAnsi"/>
+          <w:sz w:val="24"/>
+        </w:rPr>
+      </w:pPr>
+      <w:r>
+        <w:rPr>
+          <w:rFonts w:cstheme="minorHAnsi"/>
+          <w:sz w:val="24"/>
+        </w:rPr>
+        <w:t>Die Angst vor dem Fremden</w:t>
+      </w:r>
+      <w:r>
+        <w:rPr>
+          <w:rFonts w:cstheme="minorHAnsi"/>
+          <w:sz w:val="24"/>
+        </w:rPr>
+        <w:t xml:space="preserve"> nennt man Xenophobie. </w:t>
+      </w:r>
+      <w:r>
+        <w:rPr>
+          <w:rFonts w:cstheme="minorHAnsi"/>
+          <w:sz w:val="24"/>
+        </w:rPr>
+        <w:t>Darunter versteht man aber auch der Hass gegen Ausländer</w:t>
+      </w:r>
+      <w:r>
+        <w:rPr>
+          <w:rFonts w:cstheme="minorHAnsi"/>
+          <w:sz w:val="24"/>
+        </w:rPr>
+        <w:t xml:space="preserve"> oder Ausländeri</w:t>
+      </w:r>
+      <w:r>
+        <w:rPr>
+          <w:rFonts w:cstheme="minorHAnsi"/>
+          <w:sz w:val="24"/>
+        </w:rPr>
+        <w:t>nnen.</w:t>
+      </w:r>
+    </w:p>
+    <w:p>
+      <w:pPr>
+        <w:jc w:val="center"/>
+        <w:rPr>
+          <w:rFonts w:cstheme="minorHAnsi"/>
+          <w:b/>
+          <w:color w:val="ED7D31" w:themeColor="accent2"/>
+          <w:sz w:val="28"/>
+        </w:rPr>
+      </w:pPr>
+      <w:r>
+        <w:rPr>
+          <w:rFonts w:cstheme="minorHAnsi"/>
+          <w:b/>
+          <w:color w:val="ED7D31" w:themeColor="accent2"/>
+          <w:sz w:val="28"/>
+        </w:rPr>
+        <w:t>Gegenteil: Angst-Lust</w:t>
+      </w:r>
+    </w:p>
+    <w:p>
+      <w:pPr>
+        <w:jc w:val="center"/>
+        <w:rPr>
+          <w:rFonts w:cstheme="minorHAnsi"/>
+          <w:sz w:val="24"/>
+        </w:rPr>
+      </w:pPr>
+      <w:r>
+        <w:rPr>
+          <w:rFonts w:cstheme="minorHAnsi"/>
+          <w:sz w:val="24"/>
+        </w:rPr>
+        <w:t>Es gibt auch viele Menschen, die Angst als eine lustvolle Anspannung finden, wie zum Beispiel bei einem Spiel oder Horrorfilm.</w:t>
+      </w:r>
+    </w:p>
+    <w:p>
+      <w:pPr>
+        <w:jc w:val="center"/>
+        <w:rPr>
+          <w:rFonts w:cstheme="minorHAnsi"/>
+          <w:sz w:val="24"/>
+        </w:rPr>
+      </w:pPr>
+      <w:r>
+        <w:rPr>
+          <w:rFonts w:cstheme="minorHAnsi"/>
+          <w:sz w:val="24"/>
+        </w:rPr>
+        <w:t>Die Ausübung gefährlicher Sportarten gehört natürlich auch dazu.</w:t>
+      </w:r>
+    </w:p>
+    <w:p>
+      <w:pPr>
+        <w:jc w:val="center"/>
+        <w:rPr>
+          <w:rFonts w:cstheme="minorHAnsi"/>
+          <w:sz w:val="24"/>
+        </w:rPr>
+      </w:pPr>
+      <w:r>
+        <w:rPr>
+          <w:rFonts w:cstheme="minorHAnsi"/>
+          <w:sz w:val="24"/>
+        </w:rPr>
+        <w:t>Noch ein Beispiel für die Angst-Lust kann man sogar bei Kindern beobachten: sie hören gerne gruselige Märchen und lernen dadurch, mit ihren Ängsten umzugehen.</w:t>
+      </w:r>
+    </w:p>
+    <w:p>
+      <w:pPr>
+        <w:jc w:val="center"/>
+        <w:rPr>
+          <w:rFonts w:cstheme="minorHAnsi"/>
+          <w:b/>
+          <w:sz w:val="32"/>
+        </w:rPr>
+      </w:pPr>
+      <w:r>
+        <w:rPr>
+          <w:rFonts w:cstheme="minorHAnsi"/>
+          <w:b/>
+          <w:sz w:val="32"/>
+        </w:rPr>
+        <w:t>Persönlichkeitstypen nach Riemann</w:t>
+      </w:r>
+    </w:p>
+    <w:p>
+      <w:pPr>
+        <w:jc w:val="center"/>
+        <w:rPr>
+          <w:rFonts w:cstheme="minorHAnsi"/>
+          <w:color w:val="ED7D31" w:themeColor="accent2"/>
+          <w:sz w:val="28"/>
+        </w:rPr>
+      </w:pPr>
+      <w:r>
+        <w:rPr>
+          <w:rFonts w:cstheme="minorHAnsi"/>
+          <w:color w:val="ED7D31" w:themeColor="accent2"/>
+          <w:sz w:val="28"/>
+        </w:rPr>
+        <w:t>Der schizoide Typ</w:t>
+      </w:r>
+    </w:p>
+    <w:p>
+      <w:pPr>
+        <w:jc w:val="center"/>
+        <w:rPr>
+          <w:rFonts w:cstheme="minorHAnsi"/>
+          <w:sz w:val="24"/>
+        </w:rPr>
+      </w:pPr>
+      <w:r>
+        <w:rPr>
+          <w:rFonts w:cstheme="minorHAnsi"/>
+          <w:sz w:val="24"/>
+        </w:rPr>
+        <w:t>Er</w:t>
+      </w:r>
+      <w:r>
+        <w:rPr>
+          <w:rFonts w:cstheme="minorHAnsi"/>
+          <w:sz w:val="24"/>
+        </w:rPr>
+        <w:t xml:space="preserve"> ist auf sich selbst konzentriert</w:t>
+      </w:r>
+      <w:r>
+        <w:rPr>
+          <w:rFonts w:cstheme="minorHAnsi"/>
+          <w:sz w:val="24"/>
+        </w:rPr>
+        <w:t xml:space="preserve"> und hat Angst, sich zu verlieren, wenn er zu nah zu seinen Mitmenschen ist.</w:t>
+      </w:r>
+      <w:r>
+        <w:rPr>
+          <w:rFonts w:cstheme="minorHAnsi"/>
+          <w:sz w:val="24"/>
+        </w:rPr>
+        <w:t xml:space="preserve"> Er verträgt keine Kritik, kann sehr gut die anderen beobachten aber vertraut wenig.</w:t>
+      </w:r>
+    </w:p>
+    <w:p>
+      <w:pPr>
+        <w:jc w:val="center"/>
+        <w:rPr>
+          <w:rFonts w:cstheme="minorHAnsi"/>
+          <w:color w:val="ED7D31" w:themeColor="accent2"/>
+          <w:sz w:val="28"/>
+        </w:rPr>
+      </w:pPr>
+    </w:p>
+    <w:p>
+      <w:pPr>
+        <w:jc w:val="center"/>
+        <w:rPr>
+          <w:rFonts w:cstheme="minorHAnsi"/>
+          <w:color w:val="ED7D31" w:themeColor="accent2"/>
+          <w:sz w:val="28"/>
+        </w:rPr>
+      </w:pPr>
+      <w:r>
+        <w:rPr>
+          <w:rFonts w:cstheme="minorHAnsi"/>
+          <w:color w:val="ED7D31" w:themeColor="accent2"/>
+          <w:sz w:val="28"/>
+        </w:rPr>
+        <w:t>Der depressive Typ</w:t>
+      </w:r>
+    </w:p>
+    <w:p>
+      <w:pPr>
+        <w:spacing w:line="240" w:lineRule="auto"/>
+        <w:jc w:val="center"/>
+        <w:rPr>
+          <w:rFonts w:cstheme="minorHAnsi"/>
+          <w:sz w:val="24"/>
+        </w:rPr>
+      </w:pPr>
+      <w:r>
+        <w:rPr>
+          <w:rFonts w:cstheme="minorHAnsi"/>
+          <w:sz w:val="24"/>
+        </w:rPr>
+        <w:t>Im Gegenteil zum schizoiden Typ, fühlt er sich sicher, wenn er nah zu seinen Mitmenschen ist. Seine Erziehung war entweder zu behütet oder zu gefühllos.</w:t>
+      </w:r>
+      <w:r>
+        <w:rPr>
+          <w:rFonts w:cstheme="minorHAnsi"/>
+          <w:sz w:val="24"/>
+        </w:rPr>
+        <w:t xml:space="preserve"> Er ist ein toleranter Mensch, der oft wegen seiner Gutgläubigkeit ausgenutzt wird. Er muss daher selbstständiger werden</w:t>
+      </w:r>
+      <w:r>
+        <w:rPr>
+          <w:rFonts w:cstheme="minorHAnsi"/>
+          <w:sz w:val="24"/>
+        </w:rPr>
+        <w:t xml:space="preserve"> und eventuell auch </w:t>
+      </w:r>
+      <w:r>
+        <w:rPr>
+          <w:rFonts w:cstheme="minorHAnsi"/>
+          <w:sz w:val="24"/>
+        </w:rPr>
+        <w:t>seine Trennungsängste zu überwinden.</w:t>
+      </w:r>
+    </w:p>
+    <w:p>
+      <w:pPr>
+        <w:spacing w:line="240" w:lineRule="auto"/>
+        <w:jc w:val="center"/>
+        <w:rPr>
+          <w:rFonts w:cstheme="minorHAnsi"/>
+        </w:rPr>
+      </w:pPr>
+    </w:p>
+    <w:p>
+      <w:pPr>
+        <w:jc w:val="center"/>
+        <w:rPr>
+          <w:rFonts w:cstheme="minorHAnsi"/>
+          <w:color w:val="ED7D31" w:themeColor="accent2"/>
+          <w:sz w:val="28"/>
+        </w:rPr>
+      </w:pPr>
+      <w:r>
+        <w:rPr>
+          <w:rFonts w:cstheme="minorHAnsi"/>
+          <w:color w:val="ED7D31" w:themeColor="accent2"/>
+          <w:sz w:val="28"/>
+        </w:rPr>
+        <w:t>Der zwanghafte Typ</w:t>
+      </w:r>
+    </w:p>
+    <w:p>
+      <w:pPr>
         <w:spacing w:after="0" w:line="240" w:lineRule="auto"/>
-        <w:rPr>
-          <w:rFonts w:cstheme="minorHAnsi"/>
-        </w:rPr>
-      </w:pPr>
-      <w:r>
-        <w:rPr>
-          <w:rFonts w:cstheme="minorHAnsi"/>
-        </w:rPr>
-        <w:t>Betroffene klagen dann zum Beispiel über…</w:t>
+        <w:jc w:val="center"/>
+        <w:rPr>
+          <w:rFonts w:cstheme="minorHAnsi"/>
+          <w:sz w:val="24"/>
+        </w:rPr>
+      </w:pPr>
+      <w:r>
+        <w:rPr>
+          <w:rFonts w:cstheme="minorHAnsi"/>
+          <w:sz w:val="24"/>
+        </w:rPr>
+        <w:t>Dieser Typ hat Angst vor Veränderung.</w:t>
+      </w:r>
+      <w:r>
+        <w:rPr>
+          <w:rFonts w:cstheme="minorHAnsi"/>
+          <w:sz w:val="24"/>
+        </w:rPr>
+        <w:t xml:space="preserve"> Er kann </w:t>
+      </w:r>
+      <w:proofErr w:type="gramStart"/>
+      <w:r>
+        <w:rPr>
+          <w:rFonts w:cstheme="minorHAnsi"/>
+          <w:sz w:val="24"/>
+        </w:rPr>
+        <w:t>keine spontane Entscheidungen</w:t>
+      </w:r>
+      <w:proofErr w:type="gramEnd"/>
+      <w:r>
+        <w:rPr>
+          <w:rFonts w:cstheme="minorHAnsi"/>
+          <w:sz w:val="24"/>
+        </w:rPr>
+        <w:t xml:space="preserve"> treffen, daher sind Pünktlichkeit und Genauigkeit sehr wichtig für ihm.</w:t>
+      </w:r>
+    </w:p>
+    <w:p>
+      <w:pPr>
+        <w:spacing w:after="0" w:line="240" w:lineRule="auto"/>
+        <w:jc w:val="center"/>
+        <w:rPr>
+          <w:rFonts w:cstheme="minorHAnsi"/>
+          <w:sz w:val="24"/>
+        </w:rPr>
+      </w:pPr>
+      <w:r>
+        <w:rPr>
+          <w:rFonts w:cstheme="minorHAnsi"/>
+          <w:sz w:val="24"/>
+        </w:rPr>
+        <w:t>Er muss daher lernen, wie man mit Wandel und Veränderung umgeht.</w:t>
+      </w:r>
+    </w:p>
+    <w:p>
+      <w:pPr>
+        <w:spacing w:after="0" w:line="240" w:lineRule="auto"/>
+        <w:jc w:val="center"/>
+        <w:rPr>
+          <w:rFonts w:cstheme="minorHAnsi"/>
+        </w:rPr>
+      </w:pPr>
+    </w:p>
+    <w:p>
+      <w:pPr>
+        <w:spacing w:after="0" w:line="240" w:lineRule="auto"/>
+        <w:jc w:val="center"/>
+        <w:rPr>
+          <w:rFonts w:cstheme="minorHAnsi"/>
+        </w:rPr>
+      </w:pPr>
+    </w:p>
+    <w:p>
+      <w:pPr>
+        <w:spacing w:after="0" w:line="240" w:lineRule="auto"/>
+        <w:jc w:val="center"/>
+        <w:rPr>
+          <w:rFonts w:cstheme="minorHAnsi"/>
+          <w:color w:val="ED7D31" w:themeColor="accent2"/>
+          <w:sz w:val="28"/>
+        </w:rPr>
+      </w:pPr>
+      <w:r>
+        <w:rPr>
+          <w:rFonts w:cstheme="minorHAnsi"/>
+          <w:color w:val="ED7D31" w:themeColor="accent2"/>
+          <w:sz w:val="28"/>
+        </w:rPr>
+        <w:t>Der hysterische Typ</w:t>
+      </w:r>
+    </w:p>
+    <w:p>
+      <w:pPr>
+        <w:spacing w:after="0" w:line="240" w:lineRule="auto"/>
+        <w:jc w:val="center"/>
+        <w:rPr>
+          <w:rFonts w:cstheme="minorHAnsi"/>
+          <w:color w:val="ED7D31" w:themeColor="accent2"/>
+          <w:sz w:val="28"/>
+        </w:rPr>
+      </w:pPr>
+    </w:p>
+    <w:p>
+      <w:pPr>
+        <w:spacing w:after="0" w:line="240" w:lineRule="auto"/>
+        <w:jc w:val="center"/>
+        <w:rPr>
+          <w:rFonts w:cstheme="minorHAnsi"/>
+          <w:sz w:val="24"/>
+        </w:rPr>
+      </w:pPr>
+      <w:r>
+        <w:rPr>
+          <w:rFonts w:cstheme="minorHAnsi"/>
+          <w:sz w:val="24"/>
+        </w:rPr>
+        <w:t>Er will ständige Veränderung</w:t>
+      </w:r>
+      <w:r>
+        <w:rPr>
+          <w:rFonts w:cstheme="minorHAnsi"/>
+          <w:sz w:val="24"/>
+        </w:rPr>
+        <w:t xml:space="preserve">, </w:t>
+      </w:r>
+      <w:r>
+        <w:rPr>
+          <w:rFonts w:cstheme="minorHAnsi"/>
+          <w:sz w:val="24"/>
+        </w:rPr>
+        <w:t>hat Angst vor festen Zielen und ist nicht pünktlich und genau. Er ist neugierig und spontan</w:t>
+      </w:r>
+      <w:r>
+        <w:rPr>
+          <w:rFonts w:cstheme="minorHAnsi"/>
+          <w:sz w:val="24"/>
+        </w:rPr>
+        <w:t>. Er sollte üben, zu verzichten.</w:t>
+      </w:r>
+    </w:p>
+    <w:p>
+      <w:pPr>
+        <w:spacing w:after="0" w:line="240" w:lineRule="auto"/>
+        <w:jc w:val="center"/>
+        <w:rPr>
+          <w:rFonts w:cstheme="minorHAnsi"/>
+        </w:rPr>
+      </w:pPr>
+    </w:p>
+    <w:p>
+      <w:pPr>
+        <w:spacing w:after="0" w:line="240" w:lineRule="auto"/>
+        <w:jc w:val="center"/>
+        <w:rPr>
+          <w:rFonts w:cstheme="minorHAnsi"/>
+        </w:rPr>
+      </w:pPr>
+    </w:p>
+    <w:p>
+      <w:pPr>
+        <w:jc w:val="center"/>
+        <w:rPr>
+          <w:rFonts w:cstheme="minorHAnsi"/>
+          <w:b/>
+          <w:sz w:val="32"/>
+        </w:rPr>
+      </w:pPr>
+      <w:r>
+        <w:rPr>
+          <w:rFonts w:cstheme="minorHAnsi"/>
+          <w:b/>
+          <w:sz w:val="32"/>
+        </w:rPr>
+        <w:t xml:space="preserve">Reaktion </w:t>
+      </w:r>
+      <w:r>
+        <w:rPr>
+          <w:rFonts w:cstheme="minorHAnsi"/>
+          <w:b/>
+          <w:sz w:val="32"/>
+        </w:rPr>
+        <w:t>bei</w:t>
+      </w:r>
+      <w:r>
+        <w:rPr>
+          <w:rFonts w:cstheme="minorHAnsi"/>
+          <w:b/>
+          <w:sz w:val="32"/>
+        </w:rPr>
+        <w:t xml:space="preserve"> Angst</w:t>
+      </w:r>
+    </w:p>
+    <w:p>
+      <w:pPr>
+        <w:jc w:val="center"/>
+        <w:rPr>
+          <w:rFonts w:cstheme="minorHAnsi"/>
+          <w:color w:val="ED7D31" w:themeColor="accent2"/>
+          <w:sz w:val="28"/>
+        </w:rPr>
+      </w:pPr>
+      <w:r>
+        <w:rPr>
+          <w:rFonts w:cstheme="minorHAnsi"/>
+          <w:color w:val="ED7D31" w:themeColor="accent2"/>
+          <w:sz w:val="28"/>
+        </w:rPr>
+        <w:t>Körperliche Reaktionen</w:t>
       </w:r>
     </w:p>
     <w:p>
@@ -1571,17 +2461,18 @@
           <w:ilvl w:val="0"/>
           <w:numId w:val="2"/>
         </w:numPr>
-        <w:shd w:val="clear" w:color="auto" w:fill="FFFFFF"/>
-        <w:spacing w:after="0" w:line="240" w:lineRule="auto"/>
-        <w:rPr>
-          <w:rFonts w:cstheme="minorHAnsi"/>
-        </w:rPr>
-      </w:pPr>
-      <w:r>
-        <w:rPr>
-          <w:rFonts w:cstheme="minorHAnsi"/>
-        </w:rPr>
-        <w:t>Nervosität und körperliche Anspannung.</w:t>
+        <w:rPr>
+          <w:rFonts w:cstheme="minorHAnsi"/>
+          <w:color w:val="ED7D31" w:themeColor="accent2"/>
+          <w:sz w:val="32"/>
+        </w:rPr>
+      </w:pPr>
+      <w:r>
+        <w:rPr>
+          <w:rFonts w:cstheme="minorHAnsi"/>
+          <w:sz w:val="24"/>
+        </w:rPr>
+        <w:t>Erhöhung des Herzschlages</w:t>
       </w:r>
     </w:p>
     <w:p>
@@ -1591,17 +2482,17 @@
           <w:ilvl w:val="0"/>
           <w:numId w:val="2"/>
         </w:numPr>
-        <w:shd w:val="clear" w:color="auto" w:fill="FFFFFF"/>
-        <w:spacing w:after="0" w:line="240" w:lineRule="auto"/>
-        <w:rPr>
-          <w:rFonts w:cstheme="minorHAnsi"/>
-        </w:rPr>
-      </w:pPr>
-      <w:r>
-        <w:rPr>
-          <w:rFonts w:cstheme="minorHAnsi"/>
-        </w:rPr>
-        <w:t>Brustdrücken und Atemnot.</w:t>
+        <w:rPr>
+          <w:rFonts w:cstheme="minorHAnsi"/>
+          <w:sz w:val="24"/>
+        </w:rPr>
+      </w:pPr>
+      <w:r>
+        <w:rPr>
+          <w:rFonts w:cstheme="minorHAnsi"/>
+          <w:sz w:val="24"/>
+        </w:rPr>
+        <w:t>Anspannung der Muskeln</w:t>
       </w:r>
     </w:p>
     <w:p>
@@ -1611,17 +2502,17 @@
           <w:ilvl w:val="0"/>
           <w:numId w:val="2"/>
         </w:numPr>
-        <w:shd w:val="clear" w:color="auto" w:fill="FFFFFF"/>
-        <w:spacing w:after="0" w:line="240" w:lineRule="auto"/>
-        <w:rPr>
-          <w:rFonts w:cstheme="minorHAnsi"/>
-        </w:rPr>
-      </w:pPr>
-      <w:r>
-        <w:rPr>
-          <w:rFonts w:cstheme="minorHAnsi"/>
-        </w:rPr>
-        <w:t>Appetitlosigkeit.</w:t>
+        <w:rPr>
+          <w:rFonts w:cstheme="minorHAnsi"/>
+          <w:sz w:val="24"/>
+        </w:rPr>
+      </w:pPr>
+      <w:r>
+        <w:rPr>
+          <w:rFonts w:cstheme="minorHAnsi"/>
+          <w:sz w:val="24"/>
+        </w:rPr>
+        <w:t>Verdickung des Blutes als Vorbereitung auf mögliche Verletzungen</w:t>
       </w:r>
     </w:p>
     <w:p>
@@ -1631,17 +2522,17 @@
           <w:ilvl w:val="0"/>
           <w:numId w:val="2"/>
         </w:numPr>
-        <w:shd w:val="clear" w:color="auto" w:fill="FFFFFF"/>
-        <w:spacing w:after="0" w:line="240" w:lineRule="auto"/>
-        <w:rPr>
-          <w:rFonts w:cstheme="minorHAnsi"/>
-        </w:rPr>
-      </w:pPr>
-      <w:r>
-        <w:rPr>
-          <w:rFonts w:cstheme="minorHAnsi"/>
-        </w:rPr>
-        <w:t>Schweißausbrüche.</w:t>
+        <w:rPr>
+          <w:rFonts w:cstheme="minorHAnsi"/>
+          <w:sz w:val="24"/>
+        </w:rPr>
+      </w:pPr>
+      <w:r>
+        <w:rPr>
+          <w:rFonts w:cstheme="minorHAnsi"/>
+          <w:sz w:val="24"/>
+        </w:rPr>
+        <w:t>Erhöhter Energieverbrauch</w:t>
       </w:r>
     </w:p>
     <w:p>
@@ -1651,17 +2542,17 @@
           <w:ilvl w:val="0"/>
           <w:numId w:val="2"/>
         </w:numPr>
-        <w:shd w:val="clear" w:color="auto" w:fill="FFFFFF"/>
-        <w:spacing w:after="0" w:line="240" w:lineRule="auto"/>
-        <w:rPr>
-          <w:rFonts w:cstheme="minorHAnsi"/>
-        </w:rPr>
-      </w:pPr>
-      <w:r>
-        <w:rPr>
-          <w:rFonts w:cstheme="minorHAnsi"/>
-        </w:rPr>
-        <w:t>Herzrasen.</w:t>
+        <w:rPr>
+          <w:rFonts w:cstheme="minorHAnsi"/>
+          <w:sz w:val="24"/>
+        </w:rPr>
+      </w:pPr>
+      <w:r>
+        <w:rPr>
+          <w:rFonts w:cstheme="minorHAnsi"/>
+          <w:sz w:val="24"/>
+        </w:rPr>
+        <w:t>Verlust des Appetites</w:t>
       </w:r>
     </w:p>
     <w:p>
@@ -1671,17 +2562,17 @@
           <w:ilvl w:val="0"/>
           <w:numId w:val="2"/>
         </w:numPr>
-        <w:shd w:val="clear" w:color="auto" w:fill="FFFFFF"/>
-        <w:spacing w:after="0" w:line="240" w:lineRule="auto"/>
-        <w:rPr>
-          <w:rFonts w:cstheme="minorHAnsi"/>
-        </w:rPr>
-      </w:pPr>
-      <w:r>
-        <w:rPr>
-          <w:rFonts w:cstheme="minorHAnsi"/>
-        </w:rPr>
-        <w:t>Magen-Darm-Beschwerden und Durchfall.</w:t>
+        <w:rPr>
+          <w:rFonts w:cstheme="minorHAnsi"/>
+          <w:sz w:val="24"/>
+        </w:rPr>
+      </w:pPr>
+      <w:r>
+        <w:rPr>
+          <w:rFonts w:cstheme="minorHAnsi"/>
+          <w:sz w:val="24"/>
+        </w:rPr>
+        <w:t>Kalter Schweiß</w:t>
       </w:r>
     </w:p>
     <w:p>
@@ -1691,174 +2582,407 @@
           <w:ilvl w:val="0"/>
           <w:numId w:val="2"/>
         </w:numPr>
-        <w:shd w:val="clear" w:color="auto" w:fill="FFFFFF"/>
-        <w:spacing w:after="0" w:line="240" w:lineRule="auto"/>
-        <w:rPr>
-          <w:rFonts w:cstheme="minorHAnsi"/>
-        </w:rPr>
-      </w:pPr>
-      <w:r>
-        <w:rPr>
-          <w:rFonts w:cstheme="minorHAnsi"/>
-        </w:rPr>
-        <w:t>Schlafstörungen.</w:t>
-      </w:r>
-    </w:p>
-    <w:p>
-      <w:pPr>
-        <w:pStyle w:val="Listenabsatz"/>
-        <w:numPr>
-          <w:ilvl w:val="0"/>
-          <w:numId w:val="2"/>
-        </w:numPr>
-        <w:shd w:val="clear" w:color="auto" w:fill="FFFFFF"/>
-        <w:spacing w:after="0" w:line="240" w:lineRule="auto"/>
-        <w:rPr>
-          <w:rFonts w:cstheme="minorHAnsi"/>
-        </w:rPr>
-      </w:pPr>
-      <w:r>
-        <w:rPr>
-          <w:rFonts w:cstheme="minorHAnsi"/>
-        </w:rPr>
-        <w:t>Fluchtgedanken (Eskapismus) und den starken Wunsch, sich aus der Situation zu befreien.</w:t>
-      </w:r>
-    </w:p>
-    <w:p>
-      <w:pPr>
-        <w:jc w:val="center"/>
-        <w:rPr>
-          <w:rFonts w:cstheme="minorHAnsi"/>
-          <w:color w:val="C45911" w:themeColor="accent2" w:themeShade="BF"/>
-          <w:sz w:val="28"/>
-        </w:rPr>
-      </w:pPr>
-    </w:p>
-    <w:p>
-      <w:pPr>
-        <w:jc w:val="center"/>
-        <w:rPr>
-          <w:rFonts w:cstheme="minorHAnsi"/>
-          <w:b/>
-          <w:color w:val="222222"/>
+        <w:rPr>
+          <w:rFonts w:cstheme="minorHAnsi"/>
+          <w:sz w:val="24"/>
+        </w:rPr>
+      </w:pPr>
+      <w:r>
+        <w:rPr>
+          <w:rFonts w:cstheme="minorHAnsi"/>
+          <w:sz w:val="24"/>
+        </w:rPr>
+        <w:t>Nervös, unruhig</w:t>
+      </w:r>
+    </w:p>
+    <w:p>
+      <w:pPr>
+        <w:jc w:val="center"/>
+        <w:rPr>
+          <w:rFonts w:cstheme="minorHAnsi"/>
+          <w:color w:val="ED7D31" w:themeColor="accent2"/>
+          <w:sz w:val="28"/>
+        </w:rPr>
+      </w:pPr>
+      <w:r>
+        <w:rPr>
+          <w:rFonts w:cstheme="minorHAnsi"/>
+          <w:color w:val="ED7D31" w:themeColor="accent2"/>
+          <w:sz w:val="28"/>
+        </w:rPr>
+        <w:t>Psychische Reaktionen</w:t>
+      </w:r>
+    </w:p>
+    <w:p>
+      <w:pPr>
+        <w:jc w:val="center"/>
+        <w:rPr>
+          <w:rFonts w:cstheme="minorHAnsi"/>
+          <w:sz w:val="24"/>
+        </w:rPr>
+      </w:pPr>
+      <w:r>
+        <w:rPr>
+          <w:rFonts w:cstheme="minorHAnsi"/>
+          <w:sz w:val="24"/>
+        </w:rPr>
+        <w:t>Phobien, Panikstörungen oder Angststörungen gehen sehr oft mit Depressionen einher. Oft handelt es sich dann um eine gemischte Angststörung. Umgekehrt sind depressive Erkrankungen häufig die Ursache von Angstgefühlen.</w:t>
+      </w:r>
+    </w:p>
+    <w:p>
+      <w:pPr>
+        <w:jc w:val="center"/>
+        <w:rPr>
+          <w:rFonts w:cstheme="minorHAnsi"/>
+        </w:rPr>
+      </w:pPr>
+    </w:p>
+    <w:p>
+      <w:pPr>
+        <w:jc w:val="center"/>
+        <w:rPr>
+          <w:rFonts w:cstheme="minorHAnsi"/>
+          <w:b/>
           <w:sz w:val="32"/>
-          <w:szCs w:val="32"/>
-          <w:shd w:val="clear" w:color="auto" w:fill="FFFFFF"/>
-        </w:rPr>
-      </w:pPr>
-      <w:r>
-        <w:rPr>
-          <w:rFonts w:cstheme="minorHAnsi"/>
-          <w:b/>
-          <w:color w:val="222222"/>
+        </w:rPr>
+      </w:pPr>
+      <w:r>
+        <w:rPr>
+          <w:rFonts w:cstheme="minorHAnsi"/>
+          <w:b/>
           <w:sz w:val="32"/>
-          <w:szCs w:val="32"/>
-          <w:shd w:val="clear" w:color="auto" w:fill="FFFFFF"/>
-        </w:rPr>
-        <w:t>Angstformen</w:t>
-      </w:r>
-    </w:p>
-    <w:p>
-      <w:pPr>
-        <w:jc w:val="center"/>
-        <w:rPr>
-          <w:rFonts w:cstheme="minorHAnsi"/>
-          <w:color w:val="C45911" w:themeColor="accent2" w:themeShade="BF"/>
-          <w:sz w:val="28"/>
-        </w:rPr>
-      </w:pPr>
-      <w:r>
-        <w:rPr>
-          <w:rFonts w:cstheme="minorHAnsi"/>
-          <w:color w:val="C45911" w:themeColor="accent2" w:themeShade="BF"/>
-          <w:sz w:val="28"/>
-        </w:rPr>
-        <w:t>Leistungs</w:t>
-      </w:r>
-      <w:r>
-        <w:rPr>
-          <w:rFonts w:cstheme="minorHAnsi"/>
-          <w:color w:val="C45911" w:themeColor="accent2" w:themeShade="BF"/>
-          <w:sz w:val="28"/>
-        </w:rPr>
-        <w:t>-</w:t>
-      </w:r>
-      <w:r>
-        <w:rPr>
-          <w:rFonts w:cstheme="minorHAnsi"/>
-          <w:color w:val="C45911" w:themeColor="accent2" w:themeShade="BF"/>
-          <w:sz w:val="28"/>
-        </w:rPr>
-        <w:t xml:space="preserve"> &amp; Prüfungsängste</w:t>
-      </w:r>
-    </w:p>
-    <w:p>
-      <w:pPr>
-        <w:jc w:val="center"/>
-        <w:rPr>
-          <w:rFonts w:cstheme="minorHAnsi"/>
-        </w:rPr>
-      </w:pPr>
-      <w:r>
-        <w:rPr>
-          <w:rFonts w:cstheme="minorHAnsi"/>
-        </w:rPr>
-        <w:t>Leistungs- und Prüfungsängste haben wahrscheinlich schon viele von uns erlebt.</w:t>
-      </w:r>
-      <w:r>
-        <w:rPr>
-          <w:rFonts w:cstheme="minorHAnsi"/>
-        </w:rPr>
-        <w:t xml:space="preserve"> </w:t>
-      </w:r>
-      <w:proofErr w:type="gramStart"/>
-      <w:r>
-        <w:rPr>
-          <w:rFonts w:cstheme="minorHAnsi"/>
-        </w:rPr>
-        <w:t>Ein wenig Angst</w:t>
-      </w:r>
-      <w:proofErr w:type="gramEnd"/>
-      <w:r>
-        <w:rPr>
-          <w:rFonts w:cstheme="minorHAnsi"/>
-        </w:rPr>
-        <w:t xml:space="preserve"> vor </w:t>
-      </w:r>
-      <w:r>
-        <w:rPr>
-          <w:rFonts w:cstheme="minorHAnsi"/>
-        </w:rPr>
-        <w:tab/>
-        <w:t>Prüfungen kann sogar gut sein, da man eventuell aufmerksamer lernt. Aber, wenn man viel zu nervös is</w:t>
-      </w:r>
-      <w:r>
-        <w:rPr>
-          <w:rFonts w:cstheme="minorHAnsi"/>
-        </w:rPr>
-        <w:t>t, kann es zu körperlichen Symptomen, wie beispielsweise Zittern</w:t>
-      </w:r>
-      <w:r>
-        <w:rPr>
-          <w:rFonts w:cstheme="minorHAnsi"/>
-        </w:rPr>
-        <w:t xml:space="preserve"> </w:t>
-      </w:r>
-      <w:r>
-        <w:rPr>
-          <w:rFonts w:cstheme="minorHAnsi"/>
-        </w:rPr>
-        <w:t>oder sogar gedankliche Blockaden</w:t>
-      </w:r>
-      <w:r>
-        <w:rPr>
-          <w:rFonts w:cstheme="minorHAnsi"/>
-        </w:rPr>
-        <w:t xml:space="preserve"> kommen</w:t>
-      </w:r>
-      <w:r>
-        <w:rPr>
-          <w:rFonts w:cstheme="minorHAnsi"/>
+        </w:rPr>
+        <w:t>Umgang mit der Angst</w:t>
+      </w:r>
+    </w:p>
+    <w:p>
+      <w:pPr>
+        <w:jc w:val="center"/>
+        <w:rPr>
+          <w:rFonts w:cstheme="minorHAnsi"/>
+          <w:color w:val="ED7D31" w:themeColor="accent2"/>
+          <w:sz w:val="28"/>
+        </w:rPr>
+      </w:pPr>
+      <w:r>
+        <w:rPr>
+          <w:rFonts w:cstheme="minorHAnsi"/>
+          <w:color w:val="ED7D31" w:themeColor="accent2"/>
+          <w:sz w:val="28"/>
+        </w:rPr>
+        <w:t>Darüber sprechen</w:t>
+      </w:r>
+    </w:p>
+    <w:p>
+      <w:pPr>
+        <w:jc w:val="center"/>
+        <w:rPr>
+          <w:rFonts w:cstheme="minorHAnsi"/>
+          <w:sz w:val="24"/>
+        </w:rPr>
+      </w:pPr>
+      <w:r>
+        <w:rPr>
+          <w:rFonts w:cstheme="minorHAnsi"/>
+          <w:sz w:val="24"/>
+        </w:rPr>
+        <w:t>Wenn man mit anderen Menschen</w:t>
+      </w:r>
+      <w:r>
+        <w:rPr>
+          <w:rFonts w:cstheme="minorHAnsi"/>
+          <w:sz w:val="24"/>
+        </w:rPr>
+        <w:t>, wie zum Beispiel Eltern, Freunde oder sogar Psychologen</w:t>
+      </w:r>
+      <w:r>
+        <w:rPr>
+          <w:rFonts w:cstheme="minorHAnsi"/>
+          <w:sz w:val="24"/>
+        </w:rPr>
+        <w:t xml:space="preserve"> darüber spricht, kann man sich </w:t>
+      </w:r>
+      <w:r>
+        <w:rPr>
+          <w:rFonts w:cstheme="minorHAnsi"/>
+          <w:sz w:val="24"/>
+        </w:rPr>
+        <w:t>mehr erleichtert</w:t>
+      </w:r>
+      <w:r>
+        <w:rPr>
+          <w:rFonts w:cstheme="minorHAnsi"/>
+          <w:sz w:val="24"/>
+        </w:rPr>
+        <w:t xml:space="preserve"> fühlen.</w:t>
+      </w:r>
+    </w:p>
+    <w:p>
+      <w:pPr>
+        <w:jc w:val="center"/>
+        <w:rPr>
+          <w:rFonts w:cstheme="minorHAnsi"/>
+          <w:color w:val="ED7D31" w:themeColor="accent2"/>
+          <w:sz w:val="28"/>
+        </w:rPr>
+      </w:pPr>
+      <w:r>
+        <w:rPr>
+          <w:rFonts w:cstheme="minorHAnsi"/>
+          <w:color w:val="ED7D31" w:themeColor="accent2"/>
+          <w:sz w:val="28"/>
+        </w:rPr>
+        <w:lastRenderedPageBreak/>
+        <w:t>Angst konfrontieren</w:t>
+      </w:r>
+    </w:p>
+    <w:p>
+      <w:pPr>
+        <w:jc w:val="center"/>
+        <w:rPr>
+          <w:rFonts w:cstheme="minorHAnsi"/>
+          <w:sz w:val="24"/>
+        </w:rPr>
+      </w:pPr>
+      <w:r>
+        <w:rPr>
+          <w:rFonts w:cstheme="minorHAnsi"/>
+          <w:sz w:val="24"/>
+        </w:rPr>
+        <w:t>Wenn man seine Angst konfrontiert, kann es sein, dass man sie komplett überwindet oder, dass man lernt, wie ma</w:t>
+      </w:r>
+      <w:r>
+        <w:rPr>
+          <w:rFonts w:cstheme="minorHAnsi"/>
+          <w:sz w:val="24"/>
+        </w:rPr>
+        <w:t>n</w:t>
+      </w:r>
+      <w:r>
+        <w:rPr>
+          <w:rFonts w:cstheme="minorHAnsi"/>
+          <w:sz w:val="24"/>
+        </w:rPr>
+        <w:t xml:space="preserve"> am besten mit ihr umgeht.</w:t>
+      </w:r>
+    </w:p>
+    <w:p>
+      <w:pPr>
+        <w:jc w:val="center"/>
+        <w:rPr>
+          <w:rFonts w:cstheme="minorHAnsi"/>
+          <w:color w:val="ED7D31" w:themeColor="accent2"/>
+          <w:sz w:val="28"/>
+        </w:rPr>
+      </w:pPr>
+      <w:r>
+        <w:rPr>
+          <w:rFonts w:cstheme="minorHAnsi"/>
+          <w:color w:val="ED7D31" w:themeColor="accent2"/>
+          <w:sz w:val="28"/>
+        </w:rPr>
+        <w:t>G</w:t>
+      </w:r>
+      <w:r>
+        <w:rPr>
+          <w:rFonts w:cstheme="minorHAnsi"/>
+          <w:color w:val="ED7D31" w:themeColor="accent2"/>
+          <w:sz w:val="28"/>
+        </w:rPr>
+        <w:t>ezielte Entspannung</w:t>
+      </w:r>
+    </w:p>
+    <w:p>
+      <w:pPr>
+        <w:jc w:val="center"/>
+        <w:rPr>
+          <w:rFonts w:cstheme="minorHAnsi"/>
+          <w:sz w:val="24"/>
+        </w:rPr>
+      </w:pPr>
+      <w:r>
+        <w:rPr>
+          <w:rFonts w:cstheme="minorHAnsi"/>
+          <w:sz w:val="24"/>
+        </w:rPr>
+        <w:t>Gezielte</w:t>
+      </w:r>
+      <w:r>
+        <w:rPr>
+          <w:rFonts w:cstheme="minorHAnsi"/>
+          <w:b/>
+          <w:sz w:val="24"/>
+        </w:rPr>
+        <w:t xml:space="preserve"> Atemübungen</w:t>
+      </w:r>
+      <w:r>
+        <w:rPr>
+          <w:rFonts w:cstheme="minorHAnsi"/>
+          <w:sz w:val="24"/>
+        </w:rPr>
+        <w:t xml:space="preserve"> oder Bewegungstraining, wie zum Beispiel langsames Laufen, können beim Beruhigen helfen.</w:t>
+      </w:r>
+    </w:p>
+    <w:p>
+      <w:pPr>
+        <w:jc w:val="center"/>
+        <w:rPr>
+          <w:rFonts w:cstheme="minorHAnsi"/>
+          <w:sz w:val="24"/>
+        </w:rPr>
+      </w:pPr>
+    </w:p>
+    <w:p>
+      <w:pPr>
+        <w:jc w:val="center"/>
+        <w:rPr>
+          <w:rFonts w:cstheme="minorHAnsi"/>
+          <w:color w:val="ED7D31" w:themeColor="accent2"/>
+          <w:sz w:val="28"/>
+        </w:rPr>
+      </w:pPr>
+      <w:r>
+        <w:rPr>
+          <w:rFonts w:cstheme="minorHAnsi"/>
+          <w:color w:val="ED7D31" w:themeColor="accent2"/>
+          <w:sz w:val="28"/>
+        </w:rPr>
+        <w:t>Selbstinstruktion</w:t>
+      </w:r>
+    </w:p>
+    <w:p>
+      <w:pPr>
+        <w:jc w:val="center"/>
+        <w:rPr>
+          <w:rFonts w:cstheme="minorHAnsi"/>
+          <w:sz w:val="24"/>
+        </w:rPr>
+      </w:pPr>
+      <w:r>
+        <w:rPr>
+          <w:rFonts w:cstheme="minorHAnsi"/>
+          <w:sz w:val="24"/>
+        </w:rPr>
+        <w:t>Wenn man positiv denkt und sich selbst gut redet, kann man sich in einer Angstsituation eventuell besser fühlen.</w:t>
+      </w:r>
+    </w:p>
+    <w:p>
+      <w:pPr>
+        <w:jc w:val="center"/>
+        <w:rPr>
+          <w:rFonts w:cstheme="minorHAnsi"/>
+          <w:color w:val="ED7D31" w:themeColor="accent2"/>
+          <w:sz w:val="28"/>
+        </w:rPr>
+      </w:pPr>
+      <w:r>
+        <w:rPr>
+          <w:rFonts w:cstheme="minorHAnsi"/>
+          <w:color w:val="ED7D31" w:themeColor="accent2"/>
+          <w:sz w:val="28"/>
+        </w:rPr>
+        <w:t>Medikamente</w:t>
+      </w:r>
+    </w:p>
+    <w:p>
+      <w:pPr>
+        <w:jc w:val="center"/>
+        <w:rPr>
+          <w:rFonts w:cstheme="minorHAnsi"/>
+          <w:sz w:val="24"/>
+        </w:rPr>
+      </w:pPr>
+      <w:r>
+        <w:rPr>
+          <w:rFonts w:cstheme="minorHAnsi"/>
+          <w:sz w:val="24"/>
+        </w:rPr>
+        <w:t>In schlimmen Fällen, werden auch Medikamente verschrieben, um</w:t>
+      </w:r>
+      <w:r>
+        <w:rPr>
+          <w:rFonts w:cstheme="minorHAnsi"/>
+          <w:sz w:val="24"/>
+        </w:rPr>
+        <w:t xml:space="preserve"> die Betroffenen zu beruhigen.</w:t>
+      </w:r>
+    </w:p>
+    <w:p>
+      <w:pPr>
+        <w:jc w:val="center"/>
+        <w:rPr>
+          <w:rFonts w:cstheme="minorHAnsi"/>
+          <w:sz w:val="24"/>
+        </w:rPr>
+      </w:pPr>
+    </w:p>
+    <w:p>
+      <w:pPr>
+        <w:jc w:val="center"/>
+        <w:rPr>
+          <w:rFonts w:cstheme="minorHAnsi"/>
+          <w:b/>
+          <w:color w:val="ED7D31" w:themeColor="accent2"/>
+          <w:sz w:val="28"/>
+        </w:rPr>
+      </w:pPr>
+      <w:r>
+        <w:rPr>
+          <w:rFonts w:cstheme="minorHAnsi"/>
+          <w:b/>
+          <w:color w:val="ED7D31" w:themeColor="accent2"/>
+          <w:sz w:val="28"/>
+        </w:rPr>
+        <w:t>Aufgabe:</w:t>
+      </w:r>
+    </w:p>
+    <w:p>
+      <w:pPr>
+        <w:jc w:val="center"/>
+        <w:rPr>
+          <w:rFonts w:cstheme="minorHAnsi"/>
+          <w:sz w:val="24"/>
+        </w:rPr>
+      </w:pPr>
+      <w:r>
+        <w:rPr>
+          <w:rFonts w:cstheme="minorHAnsi"/>
+          <w:sz w:val="24"/>
+        </w:rPr>
+        <w:t>Man befindet sich</w:t>
+      </w:r>
+      <w:r>
+        <w:rPr>
+          <w:rFonts w:cstheme="minorHAnsi"/>
+          <w:sz w:val="24"/>
+        </w:rPr>
+        <w:t xml:space="preserve"> in einem Dschungel und man </w:t>
+      </w:r>
+      <w:r>
+        <w:rPr>
+          <w:rFonts w:cstheme="minorHAnsi"/>
+          <w:sz w:val="24"/>
+        </w:rPr>
+        <w:t>bemerkt</w:t>
+      </w:r>
+      <w:r>
+        <w:rPr>
+          <w:rFonts w:cstheme="minorHAnsi"/>
+          <w:sz w:val="24"/>
+        </w:rPr>
+        <w:t xml:space="preserve"> ein</w:t>
+      </w:r>
+      <w:r>
+        <w:rPr>
+          <w:rFonts w:cstheme="minorHAnsi"/>
+          <w:sz w:val="24"/>
+        </w:rPr>
+        <w:t>e Gruppe von Löwen in unmittelbarer Nähe</w:t>
+      </w:r>
+      <w:r>
+        <w:rPr>
+          <w:rFonts w:cstheme="minorHAnsi"/>
+          <w:sz w:val="24"/>
         </w:rPr>
         <w:t>.</w:t>
       </w:r>
@@ -1868,102 +2992,159 @@
         <w:jc w:val="center"/>
         <w:rPr>
           <w:rFonts w:cstheme="minorHAnsi"/>
-        </w:rPr>
-      </w:pPr>
-      <w:r>
-        <w:rPr>
-          <w:rFonts w:cstheme="minorHAnsi"/>
-        </w:rPr>
-        <w:t>Die meisten entwickeln sogar schon in der Volksschule Prüfungsangst.</w:t>
-      </w:r>
-    </w:p>
-    <w:p>
-      <w:pPr>
-        <w:jc w:val="center"/>
-        <w:rPr>
-          <w:rFonts w:cstheme="minorHAnsi"/>
-          <w:color w:val="C45911" w:themeColor="accent2" w:themeShade="BF"/>
-          <w:sz w:val="28"/>
-        </w:rPr>
-      </w:pPr>
-      <w:r>
-        <w:rPr>
-          <w:rFonts w:cstheme="minorHAnsi"/>
-          <w:color w:val="C45911" w:themeColor="accent2" w:themeShade="BF"/>
-          <w:sz w:val="28"/>
-        </w:rPr>
-        <w:t xml:space="preserve"> </w:t>
-      </w:r>
-      <w:r>
-        <w:rPr>
-          <w:rFonts w:cstheme="minorHAnsi"/>
-          <w:color w:val="C45911" w:themeColor="accent2" w:themeShade="BF"/>
-          <w:sz w:val="28"/>
-        </w:rPr>
-        <w:t>Angst vo</w:t>
-      </w:r>
-      <w:r>
-        <w:rPr>
-          <w:rFonts w:cstheme="minorHAnsi"/>
-          <w:color w:val="C45911" w:themeColor="accent2" w:themeShade="BF"/>
-          <w:sz w:val="28"/>
-        </w:rPr>
-        <w:t xml:space="preserve">r </w:t>
-      </w:r>
-      <w:r>
-        <w:rPr>
-          <w:rFonts w:cstheme="minorHAnsi"/>
-          <w:color w:val="C45911" w:themeColor="accent2" w:themeShade="BF"/>
-          <w:sz w:val="28"/>
-        </w:rPr>
-        <w:t>Fremden</w:t>
-      </w:r>
-    </w:p>
-    <w:p>
-      <w:pPr>
-        <w:jc w:val="center"/>
-        <w:rPr>
-          <w:rFonts w:cstheme="minorHAnsi"/>
-        </w:rPr>
-      </w:pPr>
-      <w:r>
-        <w:rPr>
-          <w:rFonts w:cstheme="minorHAnsi"/>
-        </w:rPr>
-        <w:t>Die Angst vor dem Fremden</w:t>
-      </w:r>
-      <w:r>
-        <w:rPr>
-          <w:rFonts w:cstheme="minorHAnsi"/>
-        </w:rPr>
-        <w:t xml:space="preserve"> nennt man Xenophobie. </w:t>
-      </w:r>
-      <w:r>
-        <w:rPr>
-          <w:rFonts w:cstheme="minorHAnsi"/>
-        </w:rPr>
-        <w:t>Darunter versteht man aber auch der Hass gegen AusländerInnen.</w:t>
-      </w:r>
-    </w:p>
-    <w:p>
-      <w:pPr>
-        <w:ind w:left="2832" w:firstLine="708"/>
-        <w:rPr>
-          <w:rFonts w:cstheme="minorHAnsi"/>
-          <w:color w:val="C45911" w:themeColor="accent2" w:themeShade="BF"/>
-          <w:sz w:val="28"/>
-        </w:rPr>
-      </w:pPr>
-      <w:proofErr w:type="spellStart"/>
-      <w:r>
-        <w:rPr>
-          <w:rFonts w:cstheme="minorHAnsi"/>
-          <w:color w:val="C45911" w:themeColor="accent2" w:themeShade="BF"/>
-          <w:sz w:val="28"/>
-        </w:rPr>
-        <w:t>Evolutionärangst</w:t>
-      </w:r>
-      <w:proofErr w:type="spellEnd"/>
+          <w:sz w:val="24"/>
+        </w:rPr>
+      </w:pPr>
+      <w:r>
+        <w:rPr>
+          <w:rFonts w:cstheme="minorHAnsi"/>
+          <w:sz w:val="24"/>
+        </w:rPr>
+        <w:t>Wie geht ihr in dieser Situation um?</w:t>
+      </w:r>
+    </w:p>
+    <w:p>
+      <w:pPr>
+        <w:jc w:val="center"/>
+        <w:rPr>
+          <w:rFonts w:cstheme="minorHAnsi"/>
+          <w:b/>
+          <w:sz w:val="32"/>
+        </w:rPr>
+      </w:pPr>
+      <w:r>
+        <w:rPr>
+          <w:rFonts w:cstheme="minorHAnsi"/>
+          <w:b/>
+          <w:sz w:val="32"/>
+        </w:rPr>
+        <w:t>Zum Abschluss:</w:t>
+      </w:r>
+    </w:p>
+    <w:p>
+      <w:pPr>
+        <w:jc w:val="center"/>
+        <w:rPr>
+          <w:rFonts w:cstheme="minorHAnsi"/>
+          <w:sz w:val="24"/>
+        </w:rPr>
+      </w:pPr>
+      <w:r>
+        <w:rPr>
+          <w:rFonts w:cstheme="minorHAnsi"/>
+          <w:sz w:val="24"/>
+        </w:rPr>
+        <w:t>Wir haben folgende Fragen für Euch vorbereitet</w:t>
+      </w:r>
+      <w:r>
+        <w:rPr>
+          <w:rFonts w:cstheme="minorHAnsi"/>
+          <w:sz w:val="24"/>
+        </w:rPr>
+        <w:t>, die ihr euch dann selber überlegen könnt</w:t>
+      </w:r>
+      <w:r>
+        <w:rPr>
+          <w:rFonts w:cstheme="minorHAnsi"/>
+          <w:sz w:val="24"/>
+        </w:rPr>
+        <w:t>,</w:t>
+      </w:r>
+      <w:r>
+        <w:rPr>
+          <w:rFonts w:cstheme="minorHAnsi"/>
+          <w:sz w:val="24"/>
+        </w:rPr>
+        <w:t xml:space="preserve"> und</w:t>
+      </w:r>
+      <w:r>
+        <w:rPr>
+          <w:rFonts w:cstheme="minorHAnsi"/>
+          <w:sz w:val="24"/>
+        </w:rPr>
+        <w:t xml:space="preserve"> die mit dem Ethikunterricht zu tun haben:</w:t>
+      </w:r>
+    </w:p>
+    <w:p>
+      <w:pPr>
+        <w:pStyle w:val="Listenabsatz"/>
+        <w:ind w:left="1440"/>
+        <w:rPr>
+          <w:sz w:val="24"/>
+        </w:rPr>
+      </w:pPr>
+      <w:r>
+        <w:rPr>
+          <w:sz w:val="24"/>
+        </w:rPr>
+        <w:t xml:space="preserve">-Kann man </w:t>
+      </w:r>
+      <w:r>
+        <w:rPr>
+          <w:sz w:val="24"/>
+        </w:rPr>
+        <w:t xml:space="preserve">im Leben </w:t>
+      </w:r>
+      <w:r>
+        <w:rPr>
+          <w:sz w:val="24"/>
+        </w:rPr>
+        <w:t>glücklich sein, während man Angst hat?</w:t>
+      </w:r>
+    </w:p>
+    <w:p>
+      <w:pPr>
+        <w:pStyle w:val="Listenabsatz"/>
+        <w:ind w:left="1440"/>
+        <w:rPr>
+          <w:sz w:val="24"/>
+        </w:rPr>
+      </w:pPr>
+      <w:r>
+        <w:rPr>
+          <w:sz w:val="24"/>
+        </w:rPr>
+        <w:t>-Verändert die Angst das Leben?</w:t>
+      </w:r>
+    </w:p>
+    <w:p>
+      <w:pPr>
+        <w:jc w:val="center"/>
+        <w:rPr>
+          <w:rFonts w:cstheme="minorHAnsi"/>
+          <w:sz w:val="24"/>
+        </w:rPr>
+      </w:pPr>
+      <w:r>
+        <w:rPr>
+          <w:rFonts w:cstheme="minorHAnsi"/>
+          <w:sz w:val="24"/>
+        </w:rPr>
+        <w:t>Somit beenden wir unsere Präsentation über Angst</w:t>
+      </w:r>
+      <w:r>
+        <w:rPr>
+          <w:rFonts w:cstheme="minorHAnsi"/>
+          <w:sz w:val="24"/>
+        </w:rPr>
+        <w:t>.</w:t>
+      </w:r>
+    </w:p>
+    <w:p>
+      <w:pPr>
+        <w:jc w:val="center"/>
+        <w:rPr>
+          <w:rFonts w:cstheme="minorHAnsi"/>
+          <w:sz w:val="24"/>
+        </w:rPr>
+      </w:pPr>
+      <w:r>
+        <w:rPr>
+          <w:rFonts w:cstheme="minorHAnsi"/>
+          <w:sz w:val="24"/>
+        </w:rPr>
+        <w:t>Vielen Dank.</w:t>
+      </w:r>
     </w:p>
     <w:sectPr>
       <w:headerReference w:type="default" r:id="rId7"/>
@@ -2052,7 +3233,7 @@
   <w:abstractNum w:abstractNumId="0" w15:restartNumberingAfterBreak="0">
     <w:nsid w:val="33D7044A"/>
     <w:multiLevelType w:val="hybridMultilevel"/>
-    <w:tmpl w:val="CE147FDE"/>
+    <w:tmpl w:val="5FC0BA14"/>
     <w:lvl w:ilvl="0" w:tplc="0C070001">
       <w:start w:val="1"/>
       <w:numFmt w:val="bullet"/>
@@ -2163,6 +3344,345 @@
     </w:lvl>
   </w:abstractNum>
   <w:abstractNum w:abstractNumId="1" w15:restartNumberingAfterBreak="0">
+    <w:nsid w:val="3B445E79"/>
+    <w:multiLevelType w:val="hybridMultilevel"/>
+    <w:tmpl w:val="04DE3776"/>
+    <w:lvl w:ilvl="0" w:tplc="0C070001">
+      <w:start w:val="1"/>
+      <w:numFmt w:val="bullet"/>
+      <w:lvlText w:val=""/>
+      <w:lvlJc w:val="left"/>
+      <w:pPr>
+        <w:ind w:left="1080" w:hanging="360"/>
+      </w:pPr>
+      <w:rPr>
+        <w:rFonts w:ascii="Symbol" w:hAnsi="Symbol" w:hint="default"/>
+      </w:rPr>
+    </w:lvl>
+    <w:lvl w:ilvl="1" w:tplc="0C070003" w:tentative="1">
+      <w:start w:val="1"/>
+      <w:numFmt w:val="bullet"/>
+      <w:lvlText w:val="o"/>
+      <w:lvlJc w:val="left"/>
+      <w:pPr>
+        <w:ind w:left="1800" w:hanging="360"/>
+      </w:pPr>
+      <w:rPr>
+        <w:rFonts w:ascii="Courier New" w:hAnsi="Courier New" w:cs="Courier New" w:hint="default"/>
+      </w:rPr>
+    </w:lvl>
+    <w:lvl w:ilvl="2" w:tplc="0C070005" w:tentative="1">
+      <w:start w:val="1"/>
+      <w:numFmt w:val="bullet"/>
+      <w:lvlText w:val=""/>
+      <w:lvlJc w:val="left"/>
+      <w:pPr>
+        <w:ind w:left="2520" w:hanging="360"/>
+      </w:pPr>
+      <w:rPr>
+        <w:rFonts w:ascii="Wingdings" w:hAnsi="Wingdings" w:hint="default"/>
+      </w:rPr>
+    </w:lvl>
+    <w:lvl w:ilvl="3" w:tplc="0C070001" w:tentative="1">
+      <w:start w:val="1"/>
+      <w:numFmt w:val="bullet"/>
+      <w:lvlText w:val=""/>
+      <w:lvlJc w:val="left"/>
+      <w:pPr>
+        <w:ind w:left="3240" w:hanging="360"/>
+      </w:pPr>
+      <w:rPr>
+        <w:rFonts w:ascii="Symbol" w:hAnsi="Symbol" w:hint="default"/>
+      </w:rPr>
+    </w:lvl>
+    <w:lvl w:ilvl="4" w:tplc="0C070003" w:tentative="1">
+      <w:start w:val="1"/>
+      <w:numFmt w:val="bullet"/>
+      <w:lvlText w:val="o"/>
+      <w:lvlJc w:val="left"/>
+      <w:pPr>
+        <w:ind w:left="3960" w:hanging="360"/>
+      </w:pPr>
+      <w:rPr>
+        <w:rFonts w:ascii="Courier New" w:hAnsi="Courier New" w:cs="Courier New" w:hint="default"/>
+      </w:rPr>
+    </w:lvl>
+    <w:lvl w:ilvl="5" w:tplc="0C070005" w:tentative="1">
+      <w:start w:val="1"/>
+      <w:numFmt w:val="bullet"/>
+      <w:lvlText w:val=""/>
+      <w:lvlJc w:val="left"/>
+      <w:pPr>
+        <w:ind w:left="4680" w:hanging="360"/>
+      </w:pPr>
+      <w:rPr>
+        <w:rFonts w:ascii="Wingdings" w:hAnsi="Wingdings" w:hint="default"/>
+      </w:rPr>
+    </w:lvl>
+    <w:lvl w:ilvl="6" w:tplc="0C070001" w:tentative="1">
+      <w:start w:val="1"/>
+      <w:numFmt w:val="bullet"/>
+      <w:lvlText w:val=""/>
+      <w:lvlJc w:val="left"/>
+      <w:pPr>
+        <w:ind w:left="5400" w:hanging="360"/>
+      </w:pPr>
+      <w:rPr>
+        <w:rFonts w:ascii="Symbol" w:hAnsi="Symbol" w:hint="default"/>
+      </w:rPr>
+    </w:lvl>
+    <w:lvl w:ilvl="7" w:tplc="0C070003" w:tentative="1">
+      <w:start w:val="1"/>
+      <w:numFmt w:val="bullet"/>
+      <w:lvlText w:val="o"/>
+      <w:lvlJc w:val="left"/>
+      <w:pPr>
+        <w:ind w:left="6120" w:hanging="360"/>
+      </w:pPr>
+      <w:rPr>
+        <w:rFonts w:ascii="Courier New" w:hAnsi="Courier New" w:cs="Courier New" w:hint="default"/>
+      </w:rPr>
+    </w:lvl>
+    <w:lvl w:ilvl="8" w:tplc="0C070005" w:tentative="1">
+      <w:start w:val="1"/>
+      <w:numFmt w:val="bullet"/>
+      <w:lvlText w:val=""/>
+      <w:lvlJc w:val="left"/>
+      <w:pPr>
+        <w:ind w:left="6840" w:hanging="360"/>
+      </w:pPr>
+      <w:rPr>
+        <w:rFonts w:ascii="Wingdings" w:hAnsi="Wingdings" w:hint="default"/>
+      </w:rPr>
+    </w:lvl>
+  </w:abstractNum>
+  <w:abstractNum w:abstractNumId="2" w15:restartNumberingAfterBreak="0">
+    <w:nsid w:val="415A5FCB"/>
+    <w:multiLevelType w:val="hybridMultilevel"/>
+    <w:tmpl w:val="68B8C8E8"/>
+    <w:lvl w:ilvl="0" w:tplc="0C070001">
+      <w:start w:val="1"/>
+      <w:numFmt w:val="bullet"/>
+      <w:lvlText w:val=""/>
+      <w:lvlJc w:val="left"/>
+      <w:pPr>
+        <w:ind w:left="720" w:hanging="360"/>
+      </w:pPr>
+      <w:rPr>
+        <w:rFonts w:ascii="Symbol" w:hAnsi="Symbol" w:hint="default"/>
+      </w:rPr>
+    </w:lvl>
+    <w:lvl w:ilvl="1" w:tplc="0C070003" w:tentative="1">
+      <w:start w:val="1"/>
+      <w:numFmt w:val="bullet"/>
+      <w:lvlText w:val="o"/>
+      <w:lvlJc w:val="left"/>
+      <w:pPr>
+        <w:ind w:left="1440" w:hanging="360"/>
+      </w:pPr>
+      <w:rPr>
+        <w:rFonts w:ascii="Courier New" w:hAnsi="Courier New" w:cs="Courier New" w:hint="default"/>
+      </w:rPr>
+    </w:lvl>
+    <w:lvl w:ilvl="2" w:tplc="0C070005" w:tentative="1">
+      <w:start w:val="1"/>
+      <w:numFmt w:val="bullet"/>
+      <w:lvlText w:val=""/>
+      <w:lvlJc w:val="left"/>
+      <w:pPr>
+        <w:ind w:left="2160" w:hanging="360"/>
+      </w:pPr>
+      <w:rPr>
+        <w:rFonts w:ascii="Wingdings" w:hAnsi="Wingdings" w:hint="default"/>
+      </w:rPr>
+    </w:lvl>
+    <w:lvl w:ilvl="3" w:tplc="0C070001" w:tentative="1">
+      <w:start w:val="1"/>
+      <w:numFmt w:val="bullet"/>
+      <w:lvlText w:val=""/>
+      <w:lvlJc w:val="left"/>
+      <w:pPr>
+        <w:ind w:left="2880" w:hanging="360"/>
+      </w:pPr>
+      <w:rPr>
+        <w:rFonts w:ascii="Symbol" w:hAnsi="Symbol" w:hint="default"/>
+      </w:rPr>
+    </w:lvl>
+    <w:lvl w:ilvl="4" w:tplc="0C070003" w:tentative="1">
+      <w:start w:val="1"/>
+      <w:numFmt w:val="bullet"/>
+      <w:lvlText w:val="o"/>
+      <w:lvlJc w:val="left"/>
+      <w:pPr>
+        <w:ind w:left="3600" w:hanging="360"/>
+      </w:pPr>
+      <w:rPr>
+        <w:rFonts w:ascii="Courier New" w:hAnsi="Courier New" w:cs="Courier New" w:hint="default"/>
+      </w:rPr>
+    </w:lvl>
+    <w:lvl w:ilvl="5" w:tplc="0C070005" w:tentative="1">
+      <w:start w:val="1"/>
+      <w:numFmt w:val="bullet"/>
+      <w:lvlText w:val=""/>
+      <w:lvlJc w:val="left"/>
+      <w:pPr>
+        <w:ind w:left="4320" w:hanging="360"/>
+      </w:pPr>
+      <w:rPr>
+        <w:rFonts w:ascii="Wingdings" w:hAnsi="Wingdings" w:hint="default"/>
+      </w:rPr>
+    </w:lvl>
+    <w:lvl w:ilvl="6" w:tplc="0C070001" w:tentative="1">
+      <w:start w:val="1"/>
+      <w:numFmt w:val="bullet"/>
+      <w:lvlText w:val=""/>
+      <w:lvlJc w:val="left"/>
+      <w:pPr>
+        <w:ind w:left="5040" w:hanging="360"/>
+      </w:pPr>
+      <w:rPr>
+        <w:rFonts w:ascii="Symbol" w:hAnsi="Symbol" w:hint="default"/>
+      </w:rPr>
+    </w:lvl>
+    <w:lvl w:ilvl="7" w:tplc="0C070003" w:tentative="1">
+      <w:start w:val="1"/>
+      <w:numFmt w:val="bullet"/>
+      <w:lvlText w:val="o"/>
+      <w:lvlJc w:val="left"/>
+      <w:pPr>
+        <w:ind w:left="5760" w:hanging="360"/>
+      </w:pPr>
+      <w:rPr>
+        <w:rFonts w:ascii="Courier New" w:hAnsi="Courier New" w:cs="Courier New" w:hint="default"/>
+      </w:rPr>
+    </w:lvl>
+    <w:lvl w:ilvl="8" w:tplc="0C070005" w:tentative="1">
+      <w:start w:val="1"/>
+      <w:numFmt w:val="bullet"/>
+      <w:lvlText w:val=""/>
+      <w:lvlJc w:val="left"/>
+      <w:pPr>
+        <w:ind w:left="6480" w:hanging="360"/>
+      </w:pPr>
+      <w:rPr>
+        <w:rFonts w:ascii="Wingdings" w:hAnsi="Wingdings" w:hint="default"/>
+      </w:rPr>
+    </w:lvl>
+  </w:abstractNum>
+  <w:abstractNum w:abstractNumId="3" w15:restartNumberingAfterBreak="0">
+    <w:nsid w:val="4B000297"/>
+    <w:multiLevelType w:val="hybridMultilevel"/>
+    <w:tmpl w:val="F9B064E4"/>
+    <w:lvl w:ilvl="0" w:tplc="0C070001">
+      <w:start w:val="1"/>
+      <w:numFmt w:val="bullet"/>
+      <w:lvlText w:val=""/>
+      <w:lvlJc w:val="left"/>
+      <w:pPr>
+        <w:ind w:left="720" w:hanging="360"/>
+      </w:pPr>
+      <w:rPr>
+        <w:rFonts w:ascii="Symbol" w:hAnsi="Symbol" w:hint="default"/>
+      </w:rPr>
+    </w:lvl>
+    <w:lvl w:ilvl="1" w:tplc="0C070003" w:tentative="1">
+      <w:start w:val="1"/>
+      <w:numFmt w:val="bullet"/>
+      <w:lvlText w:val="o"/>
+      <w:lvlJc w:val="left"/>
+      <w:pPr>
+        <w:ind w:left="1440" w:hanging="360"/>
+      </w:pPr>
+      <w:rPr>
+        <w:rFonts w:ascii="Courier New" w:hAnsi="Courier New" w:cs="Courier New" w:hint="default"/>
+      </w:rPr>
+    </w:lvl>
+    <w:lvl w:ilvl="2" w:tplc="0C070005" w:tentative="1">
+      <w:start w:val="1"/>
+      <w:numFmt w:val="bullet"/>
+      <w:lvlText w:val=""/>
+      <w:lvlJc w:val="left"/>
+      <w:pPr>
+        <w:ind w:left="2160" w:hanging="360"/>
+      </w:pPr>
+      <w:rPr>
+        <w:rFonts w:ascii="Wingdings" w:hAnsi="Wingdings" w:hint="default"/>
+      </w:rPr>
+    </w:lvl>
+    <w:lvl w:ilvl="3" w:tplc="0C070001" w:tentative="1">
+      <w:start w:val="1"/>
+      <w:numFmt w:val="bullet"/>
+      <w:lvlText w:val=""/>
+      <w:lvlJc w:val="left"/>
+      <w:pPr>
+        <w:ind w:left="2880" w:hanging="360"/>
+      </w:pPr>
+      <w:rPr>
+        <w:rFonts w:ascii="Symbol" w:hAnsi="Symbol" w:hint="default"/>
+      </w:rPr>
+    </w:lvl>
+    <w:lvl w:ilvl="4" w:tplc="0C070003" w:tentative="1">
+      <w:start w:val="1"/>
+      <w:numFmt w:val="bullet"/>
+      <w:lvlText w:val="o"/>
+      <w:lvlJc w:val="left"/>
+      <w:pPr>
+        <w:ind w:left="3600" w:hanging="360"/>
+      </w:pPr>
+      <w:rPr>
+        <w:rFonts w:ascii="Courier New" w:hAnsi="Courier New" w:cs="Courier New" w:hint="default"/>
+      </w:rPr>
+    </w:lvl>
+    <w:lvl w:ilvl="5" w:tplc="0C070005" w:tentative="1">
+      <w:start w:val="1"/>
+      <w:numFmt w:val="bullet"/>
+      <w:lvlText w:val=""/>
+      <w:lvlJc w:val="left"/>
+      <w:pPr>
+        <w:ind w:left="4320" w:hanging="360"/>
+      </w:pPr>
+      <w:rPr>
+        <w:rFonts w:ascii="Wingdings" w:hAnsi="Wingdings" w:hint="default"/>
+      </w:rPr>
+    </w:lvl>
+    <w:lvl w:ilvl="6" w:tplc="0C070001" w:tentative="1">
+      <w:start w:val="1"/>
+      <w:numFmt w:val="bullet"/>
+      <w:lvlText w:val=""/>
+      <w:lvlJc w:val="left"/>
+      <w:pPr>
+        <w:ind w:left="5040" w:hanging="360"/>
+      </w:pPr>
+      <w:rPr>
+        <w:rFonts w:ascii="Symbol" w:hAnsi="Symbol" w:hint="default"/>
+      </w:rPr>
+    </w:lvl>
+    <w:lvl w:ilvl="7" w:tplc="0C070003" w:tentative="1">
+      <w:start w:val="1"/>
+      <w:numFmt w:val="bullet"/>
+      <w:lvlText w:val="o"/>
+      <w:lvlJc w:val="left"/>
+      <w:pPr>
+        <w:ind w:left="5760" w:hanging="360"/>
+      </w:pPr>
+      <w:rPr>
+        <w:rFonts w:ascii="Courier New" w:hAnsi="Courier New" w:cs="Courier New" w:hint="default"/>
+      </w:rPr>
+    </w:lvl>
+    <w:lvl w:ilvl="8" w:tplc="0C070005" w:tentative="1">
+      <w:start w:val="1"/>
+      <w:numFmt w:val="bullet"/>
+      <w:lvlText w:val=""/>
+      <w:lvlJc w:val="left"/>
+      <w:pPr>
+        <w:ind w:left="6480" w:hanging="360"/>
+      </w:pPr>
+      <w:rPr>
+        <w:rFonts w:ascii="Wingdings" w:hAnsi="Wingdings" w:hint="default"/>
+      </w:rPr>
+    </w:lvl>
+  </w:abstractNum>
+  <w:abstractNum w:abstractNumId="4" w15:restartNumberingAfterBreak="0">
     <w:nsid w:val="4B280E80"/>
     <w:multiLevelType w:val="hybridMultilevel"/>
     <w:tmpl w:val="E59C1148"/>
@@ -2275,11 +3795,252 @@
       </w:rPr>
     </w:lvl>
   </w:abstractNum>
+  <w:abstractNum w:abstractNumId="5" w15:restartNumberingAfterBreak="0">
+    <w:nsid w:val="6A5A4883"/>
+    <w:multiLevelType w:val="hybridMultilevel"/>
+    <w:tmpl w:val="F9E67B20"/>
+    <w:lvl w:ilvl="0" w:tplc="0C070001">
+      <w:start w:val="1"/>
+      <w:numFmt w:val="bullet"/>
+      <w:lvlText w:val=""/>
+      <w:lvlJc w:val="left"/>
+      <w:pPr>
+        <w:ind w:left="1440" w:hanging="360"/>
+      </w:pPr>
+      <w:rPr>
+        <w:rFonts w:ascii="Symbol" w:hAnsi="Symbol" w:hint="default"/>
+      </w:rPr>
+    </w:lvl>
+    <w:lvl w:ilvl="1" w:tplc="0C070003" w:tentative="1">
+      <w:start w:val="1"/>
+      <w:numFmt w:val="bullet"/>
+      <w:lvlText w:val="o"/>
+      <w:lvlJc w:val="left"/>
+      <w:pPr>
+        <w:ind w:left="2160" w:hanging="360"/>
+      </w:pPr>
+      <w:rPr>
+        <w:rFonts w:ascii="Courier New" w:hAnsi="Courier New" w:cs="Courier New" w:hint="default"/>
+      </w:rPr>
+    </w:lvl>
+    <w:lvl w:ilvl="2" w:tplc="0C070005" w:tentative="1">
+      <w:start w:val="1"/>
+      <w:numFmt w:val="bullet"/>
+      <w:lvlText w:val=""/>
+      <w:lvlJc w:val="left"/>
+      <w:pPr>
+        <w:ind w:left="2880" w:hanging="360"/>
+      </w:pPr>
+      <w:rPr>
+        <w:rFonts w:ascii="Wingdings" w:hAnsi="Wingdings" w:hint="default"/>
+      </w:rPr>
+    </w:lvl>
+    <w:lvl w:ilvl="3" w:tplc="0C070001" w:tentative="1">
+      <w:start w:val="1"/>
+      <w:numFmt w:val="bullet"/>
+      <w:lvlText w:val=""/>
+      <w:lvlJc w:val="left"/>
+      <w:pPr>
+        <w:ind w:left="3600" w:hanging="360"/>
+      </w:pPr>
+      <w:rPr>
+        <w:rFonts w:ascii="Symbol" w:hAnsi="Symbol" w:hint="default"/>
+      </w:rPr>
+    </w:lvl>
+    <w:lvl w:ilvl="4" w:tplc="0C070003" w:tentative="1">
+      <w:start w:val="1"/>
+      <w:numFmt w:val="bullet"/>
+      <w:lvlText w:val="o"/>
+      <w:lvlJc w:val="left"/>
+      <w:pPr>
+        <w:ind w:left="4320" w:hanging="360"/>
+      </w:pPr>
+      <w:rPr>
+        <w:rFonts w:ascii="Courier New" w:hAnsi="Courier New" w:cs="Courier New" w:hint="default"/>
+      </w:rPr>
+    </w:lvl>
+    <w:lvl w:ilvl="5" w:tplc="0C070005" w:tentative="1">
+      <w:start w:val="1"/>
+      <w:numFmt w:val="bullet"/>
+      <w:lvlText w:val=""/>
+      <w:lvlJc w:val="left"/>
+      <w:pPr>
+        <w:ind w:left="5040" w:hanging="360"/>
+      </w:pPr>
+      <w:rPr>
+        <w:rFonts w:ascii="Wingdings" w:hAnsi="Wingdings" w:hint="default"/>
+      </w:rPr>
+    </w:lvl>
+    <w:lvl w:ilvl="6" w:tplc="0C070001" w:tentative="1">
+      <w:start w:val="1"/>
+      <w:numFmt w:val="bullet"/>
+      <w:lvlText w:val=""/>
+      <w:lvlJc w:val="left"/>
+      <w:pPr>
+        <w:ind w:left="5760" w:hanging="360"/>
+      </w:pPr>
+      <w:rPr>
+        <w:rFonts w:ascii="Symbol" w:hAnsi="Symbol" w:hint="default"/>
+      </w:rPr>
+    </w:lvl>
+    <w:lvl w:ilvl="7" w:tplc="0C070003" w:tentative="1">
+      <w:start w:val="1"/>
+      <w:numFmt w:val="bullet"/>
+      <w:lvlText w:val="o"/>
+      <w:lvlJc w:val="left"/>
+      <w:pPr>
+        <w:ind w:left="6480" w:hanging="360"/>
+      </w:pPr>
+      <w:rPr>
+        <w:rFonts w:ascii="Courier New" w:hAnsi="Courier New" w:cs="Courier New" w:hint="default"/>
+      </w:rPr>
+    </w:lvl>
+    <w:lvl w:ilvl="8" w:tplc="0C070005" w:tentative="1">
+      <w:start w:val="1"/>
+      <w:numFmt w:val="bullet"/>
+      <w:lvlText w:val=""/>
+      <w:lvlJc w:val="left"/>
+      <w:pPr>
+        <w:ind w:left="7200" w:hanging="360"/>
+      </w:pPr>
+      <w:rPr>
+        <w:rFonts w:ascii="Wingdings" w:hAnsi="Wingdings" w:hint="default"/>
+      </w:rPr>
+    </w:lvl>
+  </w:abstractNum>
+  <w:abstractNum w:abstractNumId="6" w15:restartNumberingAfterBreak="0">
+    <w:nsid w:val="707B6DC9"/>
+    <w:multiLevelType w:val="hybridMultilevel"/>
+    <w:tmpl w:val="175EBE8C"/>
+    <w:lvl w:ilvl="0" w:tplc="0C070001">
+      <w:start w:val="1"/>
+      <w:numFmt w:val="bullet"/>
+      <w:lvlText w:val=""/>
+      <w:lvlJc w:val="left"/>
+      <w:pPr>
+        <w:ind w:left="2160" w:hanging="360"/>
+      </w:pPr>
+      <w:rPr>
+        <w:rFonts w:ascii="Symbol" w:hAnsi="Symbol" w:hint="default"/>
+      </w:rPr>
+    </w:lvl>
+    <w:lvl w:ilvl="1" w:tplc="0C070003" w:tentative="1">
+      <w:start w:val="1"/>
+      <w:numFmt w:val="bullet"/>
+      <w:lvlText w:val="o"/>
+      <w:lvlJc w:val="left"/>
+      <w:pPr>
+        <w:ind w:left="2880" w:hanging="360"/>
+      </w:pPr>
+      <w:rPr>
+        <w:rFonts w:ascii="Courier New" w:hAnsi="Courier New" w:cs="Courier New" w:hint="default"/>
+      </w:rPr>
+    </w:lvl>
+    <w:lvl w:ilvl="2" w:tplc="0C070005" w:tentative="1">
+      <w:start w:val="1"/>
+      <w:numFmt w:val="bullet"/>
+      <w:lvlText w:val=""/>
+      <w:lvlJc w:val="left"/>
+      <w:pPr>
+        <w:ind w:left="3600" w:hanging="360"/>
+      </w:pPr>
+      <w:rPr>
+        <w:rFonts w:ascii="Wingdings" w:hAnsi="Wingdings" w:hint="default"/>
+      </w:rPr>
+    </w:lvl>
+    <w:lvl w:ilvl="3" w:tplc="0C070001" w:tentative="1">
+      <w:start w:val="1"/>
+      <w:numFmt w:val="bullet"/>
+      <w:lvlText w:val=""/>
+      <w:lvlJc w:val="left"/>
+      <w:pPr>
+        <w:ind w:left="4320" w:hanging="360"/>
+      </w:pPr>
+      <w:rPr>
+        <w:rFonts w:ascii="Symbol" w:hAnsi="Symbol" w:hint="default"/>
+      </w:rPr>
+    </w:lvl>
+    <w:lvl w:ilvl="4" w:tplc="0C070003" w:tentative="1">
+      <w:start w:val="1"/>
+      <w:numFmt w:val="bullet"/>
+      <w:lvlText w:val="o"/>
+      <w:lvlJc w:val="left"/>
+      <w:pPr>
+        <w:ind w:left="5040" w:hanging="360"/>
+      </w:pPr>
+      <w:rPr>
+        <w:rFonts w:ascii="Courier New" w:hAnsi="Courier New" w:cs="Courier New" w:hint="default"/>
+      </w:rPr>
+    </w:lvl>
+    <w:lvl w:ilvl="5" w:tplc="0C070005" w:tentative="1">
+      <w:start w:val="1"/>
+      <w:numFmt w:val="bullet"/>
+      <w:lvlText w:val=""/>
+      <w:lvlJc w:val="left"/>
+      <w:pPr>
+        <w:ind w:left="5760" w:hanging="360"/>
+      </w:pPr>
+      <w:rPr>
+        <w:rFonts w:ascii="Wingdings" w:hAnsi="Wingdings" w:hint="default"/>
+      </w:rPr>
+    </w:lvl>
+    <w:lvl w:ilvl="6" w:tplc="0C070001" w:tentative="1">
+      <w:start w:val="1"/>
+      <w:numFmt w:val="bullet"/>
+      <w:lvlText w:val=""/>
+      <w:lvlJc w:val="left"/>
+      <w:pPr>
+        <w:ind w:left="6480" w:hanging="360"/>
+      </w:pPr>
+      <w:rPr>
+        <w:rFonts w:ascii="Symbol" w:hAnsi="Symbol" w:hint="default"/>
+      </w:rPr>
+    </w:lvl>
+    <w:lvl w:ilvl="7" w:tplc="0C070003" w:tentative="1">
+      <w:start w:val="1"/>
+      <w:numFmt w:val="bullet"/>
+      <w:lvlText w:val="o"/>
+      <w:lvlJc w:val="left"/>
+      <w:pPr>
+        <w:ind w:left="7200" w:hanging="360"/>
+      </w:pPr>
+      <w:rPr>
+        <w:rFonts w:ascii="Courier New" w:hAnsi="Courier New" w:cs="Courier New" w:hint="default"/>
+      </w:rPr>
+    </w:lvl>
+    <w:lvl w:ilvl="8" w:tplc="0C070005" w:tentative="1">
+      <w:start w:val="1"/>
+      <w:numFmt w:val="bullet"/>
+      <w:lvlText w:val=""/>
+      <w:lvlJc w:val="left"/>
+      <w:pPr>
+        <w:ind w:left="7920" w:hanging="360"/>
+      </w:pPr>
+      <w:rPr>
+        <w:rFonts w:ascii="Wingdings" w:hAnsi="Wingdings" w:hint="default"/>
+      </w:rPr>
+    </w:lvl>
+  </w:abstractNum>
   <w:num w:numId="1">
-    <w:abstractNumId w:val="1"/>
+    <w:abstractNumId w:val="4"/>
   </w:num>
   <w:num w:numId="2">
     <w:abstractNumId w:val="0"/>
+  </w:num>
+  <w:num w:numId="3">
+    <w:abstractNumId w:val="2"/>
+  </w:num>
+  <w:num w:numId="4">
+    <w:abstractNumId w:val="5"/>
+  </w:num>
+  <w:num w:numId="5">
+    <w:abstractNumId w:val="6"/>
+  </w:num>
+  <w:num w:numId="6">
+    <w:abstractNumId w:val="3"/>
+  </w:num>
+  <w:num w:numId="7">
+    <w:abstractNumId w:val="1"/>
   </w:num>
 </w:numbering>
 </file>

</xml_diff>